<commit_message>
Actualización de Comandos Git.docx
</commit_message>
<xml_diff>
--- a/Comandos GIT.docx
+++ b/Comandos GIT.docx
@@ -5,6 +5,878 @@
   <w:body>
     <w:p>
       <w:pPr>
+        <w:pStyle w:val="Heading1"/>
+        <w:rPr/>
+      </w:pPr>
+      <w:bookmarkStart w:colFirst="0" w:colLast="0" w:name="_6inzigz574rd" w:id="0"/>
+      <w:bookmarkEnd w:id="0"/>
+      <w:r>
+        <w:rPr>
+          <w:rtl w:val="0"/>
+        </w:rPr>
+        <w:t xml:space="preserve">CONFIGURACIÓN INICIAL</w:t>
+      </w:r>
+    </w:p>
+    <w:p>
+      <w:pPr>
+        <w:numPr>
+          <w:ilvl w:val="0"/>
+          <w:numId w:val="24"/>
+        </w:numPr>
+        <w:spacing w:after="200" w:line="276" w:lineRule="auto"/>
+        <w:ind w:left="720" w:hanging="360"/>
+        <w:jc w:val="both"/>
+        <w:rPr>
+          <w:u w:val="none"/>
+        </w:rPr>
+      </w:pPr>
+      <w:r>
+        <w:rPr>
+          <w:rtl w:val="0"/>
+        </w:rPr>
+        <w:t xml:space="preserve">Instalar o actualizar git.</w:t>
+      </w:r>
+    </w:p>
+    <w:p>
+      <w:pPr>
+        <w:numPr>
+          <w:ilvl w:val="0"/>
+          <w:numId w:val="24"/>
+        </w:numPr>
+        <w:spacing w:after="200" w:before="0" w:line="276" w:lineRule="auto"/>
+        <w:ind w:left="720" w:hanging="360"/>
+        <w:jc w:val="both"/>
+        <w:rPr>
+          <w:u w:val="none"/>
+        </w:rPr>
+      </w:pPr>
+      <w:r>
+        <w:rPr>
+          <w:rtl w:val="0"/>
+        </w:rPr>
+        <w:t xml:space="preserve">Crear una carpeta local donde irá el proyecto.</w:t>
+      </w:r>
+    </w:p>
+    <w:p>
+      <w:pPr>
+        <w:numPr>
+          <w:ilvl w:val="0"/>
+          <w:numId w:val="24"/>
+        </w:numPr>
+        <w:spacing w:after="0" w:line="276" w:lineRule="auto"/>
+        <w:ind w:left="720" w:hanging="360"/>
+        <w:jc w:val="both"/>
+        <w:rPr>
+          <w:u w:val="none"/>
+        </w:rPr>
+      </w:pPr>
+      <w:r>
+        <w:rPr>
+          <w:rtl w:val="0"/>
+        </w:rPr>
+        <w:t xml:space="preserve">Abrir git bash: </w:t>
+      </w:r>
+    </w:p>
+    <w:p>
+      <w:pPr>
+        <w:numPr>
+          <w:ilvl w:val="1"/>
+          <w:numId w:val="24"/>
+        </w:numPr>
+        <w:spacing w:after="0" w:line="276" w:lineRule="auto"/>
+        <w:ind w:left="1440" w:hanging="360"/>
+        <w:jc w:val="both"/>
+        <w:rPr>
+          <w:u w:val="none"/>
+        </w:rPr>
+      </w:pPr>
+      <w:r>
+        <w:rPr>
+          <w:rtl w:val="0"/>
+        </w:rPr>
+        <w:t xml:space="preserve">Ingresar a la carpeta creada.</w:t>
+      </w:r>
+    </w:p>
+    <w:p>
+      <w:pPr>
+        <w:numPr>
+          <w:ilvl w:val="1"/>
+          <w:numId w:val="24"/>
+        </w:numPr>
+        <w:spacing w:after="0" w:line="276" w:lineRule="auto"/>
+        <w:ind w:left="1440" w:hanging="360"/>
+        <w:jc w:val="both"/>
+        <w:rPr>
+          <w:u w:val="none"/>
+        </w:rPr>
+      </w:pPr>
+      <w:r>
+        <w:rPr>
+          <w:rtl w:val="0"/>
+        </w:rPr>
+        <w:t xml:space="preserve">Click derecho en el espacio vacío</w:t>
+      </w:r>
+    </w:p>
+    <w:p>
+      <w:pPr>
+        <w:numPr>
+          <w:ilvl w:val="1"/>
+          <w:numId w:val="24"/>
+        </w:numPr>
+        <w:spacing w:after="0" w:line="276" w:lineRule="auto"/>
+        <w:ind w:left="1440" w:hanging="360"/>
+        <w:jc w:val="both"/>
+        <w:rPr>
+          <w:u w:val="none"/>
+        </w:rPr>
+      </w:pPr>
+      <w:r>
+        <w:rPr>
+          <w:rtl w:val="0"/>
+        </w:rPr>
+        <w:t xml:space="preserve">Click en “Open Git Bash Here” </w:t>
+      </w:r>
+    </w:p>
+    <w:p>
+      <w:pPr>
+        <w:spacing w:after="0" w:line="276" w:lineRule="auto"/>
+        <w:ind w:left="0" w:firstLine="0"/>
+        <w:jc w:val="center"/>
+        <w:rPr/>
+      </w:pPr>
+      <w:r>
+        <w:rPr/>
+        <w:drawing>
+          <wp:inline distB="114300" distT="114300" distL="114300" distR="114300">
+            <wp:extent cx="2218463" cy="2955418"/>
+            <wp:effectExtent b="0" l="0" r="0" t="0"/>
+            <wp:docPr id="2" name="image5.png"/>
+            <a:graphic>
+              <a:graphicData uri="http://schemas.openxmlformats.org/drawingml/2006/picture">
+                <pic:pic>
+                  <pic:nvPicPr>
+                    <pic:cNvPr id="0" name="image5.png"/>
+                    <pic:cNvPicPr preferRelativeResize="0"/>
+                  </pic:nvPicPr>
+                  <pic:blipFill>
+                    <a:blip r:embed="rId6"/>
+                    <a:srcRect b="0" l="0" r="0" t="0"/>
+                    <a:stretch>
+                      <a:fillRect/>
+                    </a:stretch>
+                  </pic:blipFill>
+                  <pic:spPr>
+                    <a:xfrm>
+                      <a:off x="0" y="0"/>
+                      <a:ext cx="2218463" cy="2955418"/>
+                    </a:xfrm>
+                    <a:prstGeom prst="rect"/>
+                    <a:ln/>
+                  </pic:spPr>
+                </pic:pic>
+              </a:graphicData>
+            </a:graphic>
+          </wp:inline>
+        </w:drawing>
+      </w:r>
+      <w:r>
+        <w:rPr>
+          <w:rtl w:val="0"/>
+        </w:rPr>
+        <w:tab/>
+        <w:tab/>
+      </w:r>
+      <w:r>
+        <w:rPr/>
+        <w:drawing>
+          <wp:inline distB="114300" distT="114300" distL="114300" distR="114300">
+            <wp:extent cx="3056663" cy="1302736"/>
+            <wp:effectExtent b="0" l="0" r="0" t="0"/>
+            <wp:docPr id="4" name="image2.png"/>
+            <a:graphic>
+              <a:graphicData uri="http://schemas.openxmlformats.org/drawingml/2006/picture">
+                <pic:pic>
+                  <pic:nvPicPr>
+                    <pic:cNvPr id="0" name="image2.png"/>
+                    <pic:cNvPicPr preferRelativeResize="0"/>
+                  </pic:nvPicPr>
+                  <pic:blipFill>
+                    <a:blip r:embed="rId7"/>
+                    <a:srcRect b="0" l="0" r="0" t="0"/>
+                    <a:stretch>
+                      <a:fillRect/>
+                    </a:stretch>
+                  </pic:blipFill>
+                  <pic:spPr>
+                    <a:xfrm>
+                      <a:off x="0" y="0"/>
+                      <a:ext cx="3056663" cy="1302736"/>
+                    </a:xfrm>
+                    <a:prstGeom prst="rect"/>
+                    <a:ln/>
+                  </pic:spPr>
+                </pic:pic>
+              </a:graphicData>
+            </a:graphic>
+          </wp:inline>
+        </w:drawing>
+      </w:r>
+      <w:r>
+        <w:rPr>
+          <w:rtl w:val="0"/>
+        </w:rPr>
+      </w:r>
+    </w:p>
+    <w:p>
+      <w:pPr>
+        <w:spacing w:after="0" w:line="276" w:lineRule="auto"/>
+        <w:ind w:left="0" w:firstLine="0"/>
+        <w:jc w:val="center"/>
+        <w:rPr/>
+      </w:pPr>
+      <w:r>
+        <w:rPr>
+          <w:rtl w:val="0"/>
+        </w:rPr>
+      </w:r>
+    </w:p>
+    <w:p>
+      <w:pPr>
+        <w:numPr>
+          <w:ilvl w:val="0"/>
+          <w:numId w:val="24"/>
+        </w:numPr>
+        <w:spacing w:after="0" w:line="276" w:lineRule="auto"/>
+        <w:ind w:left="720" w:hanging="360"/>
+        <w:jc w:val="both"/>
+        <w:rPr>
+          <w:u w:val="none"/>
+        </w:rPr>
+      </w:pPr>
+      <w:r>
+        <w:rPr>
+          <w:rtl w:val="0"/>
+        </w:rPr>
+        <w:t xml:space="preserve">Configurar nombre de usuario e e-mail ingresando los siguientes comandos:</w:t>
+      </w:r>
+    </w:p>
+    <w:p>
+      <w:pPr>
+        <w:numPr>
+          <w:ilvl w:val="1"/>
+          <w:numId w:val="24"/>
+        </w:numPr>
+        <w:spacing w:after="0" w:line="276" w:lineRule="auto"/>
+        <w:ind w:left="1440" w:hanging="360"/>
+        <w:jc w:val="both"/>
+        <w:rPr>
+          <w:u w:val="none"/>
+        </w:rPr>
+      </w:pPr>
+      <w:r>
+        <w:rPr>
+          <w:rtl w:val="0"/>
+        </w:rPr>
+        <w:t xml:space="preserve">git config --global user.name "John Doe"</w:t>
+      </w:r>
+    </w:p>
+    <w:p>
+      <w:pPr>
+        <w:numPr>
+          <w:ilvl w:val="1"/>
+          <w:numId w:val="24"/>
+        </w:numPr>
+        <w:spacing w:after="200" w:before="0" w:line="276" w:lineRule="auto"/>
+        <w:ind w:left="1440" w:hanging="360"/>
+        <w:jc w:val="both"/>
+        <w:rPr>
+          <w:u w:val="none"/>
+        </w:rPr>
+      </w:pPr>
+      <w:r>
+        <w:rPr>
+          <w:rtl w:val="0"/>
+        </w:rPr>
+        <w:t xml:space="preserve">git config --global user.email johndoe@example.com </w:t>
+      </w:r>
+      <w:r>
+        <w:rPr>
+          <w:rtl w:val="0"/>
+        </w:rPr>
+      </w:r>
+    </w:p>
+    <w:p>
+      <w:pPr>
+        <w:numPr>
+          <w:ilvl w:val="0"/>
+          <w:numId w:val="24"/>
+        </w:numPr>
+        <w:spacing w:after="0" w:before="0" w:line="276" w:lineRule="auto"/>
+        <w:ind w:left="720" w:hanging="360"/>
+        <w:jc w:val="both"/>
+        <w:rPr>
+          <w:u w:val="none"/>
+        </w:rPr>
+      </w:pPr>
+      <w:r>
+        <w:rPr>
+          <w:rtl w:val="0"/>
+        </w:rPr>
+        <w:t xml:space="preserve">Crear un proyecto remoto en Github y copiar la dirección del repositorio:</w:t>
+      </w:r>
+    </w:p>
+    <w:p>
+      <w:pPr>
+        <w:spacing w:after="200" w:before="0" w:line="276" w:lineRule="auto"/>
+        <w:ind w:left="0" w:firstLine="0"/>
+        <w:jc w:val="both"/>
+        <w:rPr/>
+      </w:pPr>
+      <w:r>
+        <w:rPr/>
+        <w:drawing>
+          <wp:inline distB="114300" distT="114300" distL="114300" distR="114300">
+            <wp:extent cx="6120000" cy="2311400"/>
+            <wp:effectExtent b="0" l="0" r="0" t="0"/>
+            <wp:docPr id="3" name="image3.png"/>
+            <a:graphic>
+              <a:graphicData uri="http://schemas.openxmlformats.org/drawingml/2006/picture">
+                <pic:pic>
+                  <pic:nvPicPr>
+                    <pic:cNvPr id="0" name="image3.png"/>
+                    <pic:cNvPicPr preferRelativeResize="0"/>
+                  </pic:nvPicPr>
+                  <pic:blipFill>
+                    <a:blip r:embed="rId8"/>
+                    <a:srcRect b="0" l="0" r="0" t="0"/>
+                    <a:stretch>
+                      <a:fillRect/>
+                    </a:stretch>
+                  </pic:blipFill>
+                  <pic:spPr>
+                    <a:xfrm>
+                      <a:off x="0" y="0"/>
+                      <a:ext cx="6120000" cy="2311400"/>
+                    </a:xfrm>
+                    <a:prstGeom prst="rect"/>
+                    <a:ln/>
+                  </pic:spPr>
+                </pic:pic>
+              </a:graphicData>
+            </a:graphic>
+          </wp:inline>
+        </w:drawing>
+      </w:r>
+      <w:r>
+        <w:rPr>
+          <w:rtl w:val="0"/>
+        </w:rPr>
+      </w:r>
+    </w:p>
+    <w:p>
+      <w:pPr>
+        <w:spacing w:after="200" w:before="0" w:line="276" w:lineRule="auto"/>
+        <w:ind w:left="0" w:firstLine="0"/>
+        <w:jc w:val="both"/>
+        <w:rPr/>
+      </w:pPr>
+      <w:r>
+        <w:rPr>
+          <w:rtl w:val="0"/>
+        </w:rPr>
+      </w:r>
+    </w:p>
+    <w:p>
+      <w:pPr>
+        <w:spacing w:after="200" w:before="0" w:line="276" w:lineRule="auto"/>
+        <w:ind w:left="0" w:firstLine="0"/>
+        <w:jc w:val="both"/>
+        <w:rPr/>
+      </w:pPr>
+      <w:r>
+        <w:rPr>
+          <w:rtl w:val="0"/>
+        </w:rPr>
+      </w:r>
+    </w:p>
+    <w:p>
+      <w:pPr>
+        <w:spacing w:after="200" w:before="0" w:line="276" w:lineRule="auto"/>
+        <w:ind w:left="0" w:firstLine="0"/>
+        <w:jc w:val="both"/>
+        <w:rPr/>
+      </w:pPr>
+      <w:r>
+        <w:rPr>
+          <w:rtl w:val="0"/>
+        </w:rPr>
+      </w:r>
+    </w:p>
+    <w:p>
+      <w:pPr>
+        <w:numPr>
+          <w:ilvl w:val="0"/>
+          <w:numId w:val="24"/>
+        </w:numPr>
+        <w:spacing w:after="200" w:before="0" w:line="276" w:lineRule="auto"/>
+        <w:ind w:left="720" w:hanging="360"/>
+        <w:jc w:val="both"/>
+        <w:rPr>
+          <w:u w:val="none"/>
+        </w:rPr>
+      </w:pPr>
+      <w:r>
+        <w:rPr>
+          <w:rtl w:val="0"/>
+        </w:rPr>
+        <w:t xml:space="preserve">En la carpeta local crea un archivo de texto de prueba:</w:t>
+      </w:r>
+    </w:p>
+    <w:p>
+      <w:pPr>
+        <w:spacing w:after="200" w:before="0" w:line="276" w:lineRule="auto"/>
+        <w:ind w:left="720" w:firstLine="0"/>
+        <w:jc w:val="both"/>
+        <w:rPr/>
+      </w:pPr>
+      <w:r>
+        <w:rPr/>
+        <w:drawing>
+          <wp:inline distB="114300" distT="114300" distL="114300" distR="114300">
+            <wp:extent cx="5876925" cy="1133475"/>
+            <wp:effectExtent b="0" l="0" r="0" t="0"/>
+            <wp:docPr id="5" name="image4.png"/>
+            <a:graphic>
+              <a:graphicData uri="http://schemas.openxmlformats.org/drawingml/2006/picture">
+                <pic:pic>
+                  <pic:nvPicPr>
+                    <pic:cNvPr id="0" name="image4.png"/>
+                    <pic:cNvPicPr preferRelativeResize="0"/>
+                  </pic:nvPicPr>
+                  <pic:blipFill>
+                    <a:blip r:embed="rId9"/>
+                    <a:srcRect b="0" l="0" r="0" t="0"/>
+                    <a:stretch>
+                      <a:fillRect/>
+                    </a:stretch>
+                  </pic:blipFill>
+                  <pic:spPr>
+                    <a:xfrm>
+                      <a:off x="0" y="0"/>
+                      <a:ext cx="5876925" cy="1133475"/>
+                    </a:xfrm>
+                    <a:prstGeom prst="rect"/>
+                    <a:ln/>
+                  </pic:spPr>
+                </pic:pic>
+              </a:graphicData>
+            </a:graphic>
+          </wp:inline>
+        </w:drawing>
+      </w:r>
+      <w:r>
+        <w:rPr>
+          <w:rtl w:val="0"/>
+        </w:rPr>
+      </w:r>
+    </w:p>
+    <w:p>
+      <w:pPr>
+        <w:numPr>
+          <w:ilvl w:val="0"/>
+          <w:numId w:val="24"/>
+        </w:numPr>
+        <w:spacing w:after="0" w:before="0" w:line="276" w:lineRule="auto"/>
+        <w:ind w:left="720" w:hanging="360"/>
+        <w:jc w:val="both"/>
+        <w:rPr>
+          <w:u w:val="none"/>
+        </w:rPr>
+      </w:pPr>
+      <w:r>
+        <w:rPr>
+          <w:rtl w:val="0"/>
+        </w:rPr>
+        <w:t xml:space="preserve">Asegurarse de estar en la rama main, caso contrario ejecutar:</w:t>
+      </w:r>
+    </w:p>
+    <w:p>
+      <w:pPr>
+        <w:numPr>
+          <w:ilvl w:val="1"/>
+          <w:numId w:val="24"/>
+        </w:numPr>
+        <w:spacing w:after="200" w:before="0" w:line="276" w:lineRule="auto"/>
+        <w:ind w:left="1440" w:hanging="360"/>
+        <w:jc w:val="both"/>
+        <w:rPr>
+          <w:u w:val="none"/>
+        </w:rPr>
+      </w:pPr>
+      <w:r>
+        <w:rPr>
+          <w:rtl w:val="0"/>
+        </w:rPr>
+        <w:t xml:space="preserve">git branch -m main</w:t>
+      </w:r>
+    </w:p>
+    <w:p>
+      <w:pPr>
+        <w:numPr>
+          <w:ilvl w:val="0"/>
+          <w:numId w:val="24"/>
+        </w:numPr>
+        <w:spacing w:after="0" w:before="0" w:line="276" w:lineRule="auto"/>
+        <w:ind w:left="720" w:hanging="360"/>
+        <w:jc w:val="both"/>
+        <w:rPr>
+          <w:u w:val="none"/>
+        </w:rPr>
+      </w:pPr>
+      <w:r>
+        <w:rPr>
+          <w:rtl w:val="0"/>
+        </w:rPr>
+        <w:t xml:space="preserve">Armar el paquete de archivos para enviarlo al repositorio remoto añadiendo a ese paquete el archivo creado:</w:t>
+      </w:r>
+    </w:p>
+    <w:p>
+      <w:pPr>
+        <w:numPr>
+          <w:ilvl w:val="1"/>
+          <w:numId w:val="24"/>
+        </w:numPr>
+        <w:spacing w:after="0" w:before="0" w:line="276" w:lineRule="auto"/>
+        <w:ind w:left="1440" w:hanging="360"/>
+        <w:jc w:val="both"/>
+        <w:rPr>
+          <w:u w:val="none"/>
+        </w:rPr>
+      </w:pPr>
+      <w:r>
+        <w:rPr>
+          <w:rtl w:val="0"/>
+        </w:rPr>
+        <w:t xml:space="preserve">Para saber el nombre de los elementos de la carpeta ingresar el comando “ls”</w:t>
+      </w:r>
+    </w:p>
+    <w:p>
+      <w:pPr>
+        <w:spacing w:after="0" w:before="0" w:line="276" w:lineRule="auto"/>
+        <w:ind w:left="1440" w:firstLine="0"/>
+        <w:jc w:val="both"/>
+        <w:rPr/>
+      </w:pPr>
+      <w:r>
+        <w:rPr/>
+        <w:drawing>
+          <wp:inline distB="114300" distT="114300" distL="114300" distR="114300">
+            <wp:extent cx="4676775" cy="895350"/>
+            <wp:effectExtent b="0" l="0" r="0" t="0"/>
+            <wp:docPr id="1" name="image1.png"/>
+            <a:graphic>
+              <a:graphicData uri="http://schemas.openxmlformats.org/drawingml/2006/picture">
+                <pic:pic>
+                  <pic:nvPicPr>
+                    <pic:cNvPr id="0" name="image1.png"/>
+                    <pic:cNvPicPr preferRelativeResize="0"/>
+                  </pic:nvPicPr>
+                  <pic:blipFill>
+                    <a:blip r:embed="rId10"/>
+                    <a:srcRect b="0" l="0" r="0" t="0"/>
+                    <a:stretch>
+                      <a:fillRect/>
+                    </a:stretch>
+                  </pic:blipFill>
+                  <pic:spPr>
+                    <a:xfrm>
+                      <a:off x="0" y="0"/>
+                      <a:ext cx="4676775" cy="895350"/>
+                    </a:xfrm>
+                    <a:prstGeom prst="rect"/>
+                    <a:ln/>
+                  </pic:spPr>
+                </pic:pic>
+              </a:graphicData>
+            </a:graphic>
+          </wp:inline>
+        </w:drawing>
+      </w:r>
+      <w:r>
+        <w:rPr>
+          <w:rtl w:val="0"/>
+        </w:rPr>
+      </w:r>
+    </w:p>
+    <w:p>
+      <w:pPr>
+        <w:numPr>
+          <w:ilvl w:val="1"/>
+          <w:numId w:val="24"/>
+        </w:numPr>
+        <w:spacing w:after="200" w:before="0" w:line="276" w:lineRule="auto"/>
+        <w:ind w:left="1440" w:hanging="360"/>
+        <w:jc w:val="both"/>
+        <w:rPr>
+          <w:u w:val="none"/>
+        </w:rPr>
+      </w:pPr>
+      <w:r>
+        <w:rPr>
+          <w:rtl w:val="0"/>
+        </w:rPr>
+        <w:t xml:space="preserve">Luego ejecutar → git add "Comandos GIT.docx"</w:t>
+      </w:r>
+    </w:p>
+    <w:p>
+      <w:pPr>
+        <w:numPr>
+          <w:ilvl w:val="0"/>
+          <w:numId w:val="24"/>
+        </w:numPr>
+        <w:ind w:left="720" w:hanging="360"/>
+      </w:pPr>
+      <w:r>
+        <w:rPr>
+          <w:rtl w:val="0"/>
+        </w:rPr>
+        <w:t xml:space="preserve">Cerrar el paquete de archivos para enviarlo:</w:t>
+      </w:r>
+    </w:p>
+    <w:p>
+      <w:pPr>
+        <w:numPr>
+          <w:ilvl w:val="1"/>
+          <w:numId w:val="24"/>
+        </w:numPr>
+        <w:spacing w:after="200" w:lineRule="auto"/>
+        <w:ind w:left="1440" w:hanging="360"/>
+        <w:rPr>
+          <w:u w:val="none"/>
+        </w:rPr>
+      </w:pPr>
+      <w:r>
+        <w:rPr>
+          <w:rtl w:val="0"/>
+        </w:rPr>
+        <w:t xml:space="preserve">git commit -m "Primer commit"</w:t>
+      </w:r>
+    </w:p>
+    <w:p>
+      <w:pPr>
+        <w:numPr>
+          <w:ilvl w:val="0"/>
+          <w:numId w:val="24"/>
+        </w:numPr>
+        <w:spacing w:after="0" w:before="0" w:line="276" w:lineRule="auto"/>
+        <w:ind w:left="720" w:hanging="360"/>
+        <w:jc w:val="both"/>
+        <w:rPr>
+          <w:u w:val="none"/>
+        </w:rPr>
+      </w:pPr>
+      <w:r>
+        <w:rPr>
+          <w:rtl w:val="0"/>
+        </w:rPr>
+        <w:t xml:space="preserve">Conectar el repositorio local al remoto con la dirección que copiamos de Github:</w:t>
+      </w:r>
+    </w:p>
+    <w:p>
+      <w:pPr>
+        <w:numPr>
+          <w:ilvl w:val="1"/>
+          <w:numId w:val="24"/>
+        </w:numPr>
+        <w:spacing w:after="200" w:before="0" w:line="276" w:lineRule="auto"/>
+        <w:ind w:left="1440" w:hanging="360"/>
+        <w:jc w:val="both"/>
+        <w:rPr>
+          <w:u w:val="none"/>
+        </w:rPr>
+      </w:pPr>
+      <w:r>
+        <w:rPr>
+          <w:rtl w:val="0"/>
+        </w:rPr>
+        <w:t xml:space="preserve">git remote add origin https://github.com/Nestibrave/GalARxian.git</w:t>
+      </w:r>
+    </w:p>
+    <w:p>
+      <w:pPr>
+        <w:numPr>
+          <w:ilvl w:val="0"/>
+          <w:numId w:val="24"/>
+        </w:numPr>
+        <w:spacing w:after="0" w:before="0" w:line="276" w:lineRule="auto"/>
+        <w:ind w:left="720" w:hanging="360"/>
+        <w:jc w:val="both"/>
+        <w:rPr>
+          <w:u w:val="none"/>
+        </w:rPr>
+      </w:pPr>
+      <w:r>
+        <w:rPr>
+          <w:rtl w:val="0"/>
+        </w:rPr>
+        <w:t xml:space="preserve">En caso de haber conflicto traer el repositorio remoto al local:</w:t>
+      </w:r>
+    </w:p>
+    <w:p>
+      <w:pPr>
+        <w:numPr>
+          <w:ilvl w:val="1"/>
+          <w:numId w:val="24"/>
+        </w:numPr>
+        <w:spacing w:after="200" w:before="0" w:line="276" w:lineRule="auto"/>
+        <w:ind w:left="1440" w:hanging="360"/>
+        <w:jc w:val="both"/>
+        <w:rPr>
+          <w:u w:val="none"/>
+        </w:rPr>
+      </w:pPr>
+      <w:r>
+        <w:rPr>
+          <w:rtl w:val="0"/>
+        </w:rPr>
+        <w:t xml:space="preserve">git pull --rebase origin main</w:t>
+      </w:r>
+    </w:p>
+    <w:p>
+      <w:pPr>
+        <w:numPr>
+          <w:ilvl w:val="0"/>
+          <w:numId w:val="24"/>
+        </w:numPr>
+        <w:spacing w:after="0" w:before="0" w:line="276" w:lineRule="auto"/>
+        <w:ind w:left="720" w:hanging="360"/>
+        <w:jc w:val="both"/>
+        <w:rPr>
+          <w:u w:val="none"/>
+        </w:rPr>
+      </w:pPr>
+      <w:r>
+        <w:rPr>
+          <w:rtl w:val="0"/>
+        </w:rPr>
+        <w:t xml:space="preserve">Enviar todos los cambios y agregados locales al repositorio remoto:</w:t>
+      </w:r>
+    </w:p>
+    <w:p>
+      <w:pPr>
+        <w:numPr>
+          <w:ilvl w:val="1"/>
+          <w:numId w:val="24"/>
+        </w:numPr>
+        <w:spacing w:after="200" w:before="0" w:line="276" w:lineRule="auto"/>
+        <w:ind w:left="1440" w:hanging="360"/>
+        <w:jc w:val="both"/>
+        <w:rPr>
+          <w:u w:val="none"/>
+        </w:rPr>
+      </w:pPr>
+      <w:r>
+        <w:rPr>
+          <w:rtl w:val="0"/>
+        </w:rPr>
+        <w:t xml:space="preserve">git push -u origin main</w:t>
+      </w:r>
+    </w:p>
+    <w:p>
+      <w:pPr>
+        <w:spacing w:after="200" w:before="0" w:line="276" w:lineRule="auto"/>
+        <w:jc w:val="both"/>
+        <w:rPr/>
+      </w:pPr>
+      <w:r>
+        <w:rPr>
+          <w:rtl w:val="0"/>
+        </w:rPr>
+      </w:r>
+    </w:p>
+    <w:p>
+      <w:pPr>
+        <w:pStyle w:val="Heading1"/>
+        <w:rPr/>
+      </w:pPr>
+      <w:bookmarkStart w:colFirst="0" w:colLast="0" w:name="_9qe7262c0gmj" w:id="1"/>
+      <w:bookmarkEnd w:id="1"/>
+      <w:r>
+        <w:rPr>
+          <w:rtl w:val="0"/>
+        </w:rPr>
+        <w:t xml:space="preserve">DESPUÉS DE CADA MODIFICACIÓN DEL REPOSITORIO LOCAL</w:t>
+      </w:r>
+    </w:p>
+    <w:p>
+      <w:pPr>
+        <w:numPr>
+          <w:ilvl w:val="0"/>
+          <w:numId w:val="31"/>
+        </w:numPr>
+        <w:spacing w:after="200" w:lineRule="auto"/>
+        <w:ind w:left="720" w:hanging="360"/>
+        <w:rPr>
+          <w:u w:val="none"/>
+        </w:rPr>
+      </w:pPr>
+      <w:r>
+        <w:rPr>
+          <w:rtl w:val="0"/>
+        </w:rPr>
+        <w:t xml:space="preserve">Guardar todas las modificaciones.</w:t>
+      </w:r>
+    </w:p>
+    <w:p>
+      <w:pPr>
+        <w:numPr>
+          <w:ilvl w:val="0"/>
+          <w:numId w:val="31"/>
+        </w:numPr>
+        <w:spacing w:after="200" w:lineRule="auto"/>
+        <w:ind w:left="720" w:hanging="360"/>
+        <w:rPr>
+          <w:u w:val="none"/>
+        </w:rPr>
+      </w:pPr>
+      <w:r>
+        <w:rPr>
+          <w:rtl w:val="0"/>
+        </w:rPr>
+      </w:r>
+    </w:p>
+    <w:p>
+      <w:pPr>
+        <w:spacing w:after="200" w:line="276" w:lineRule="auto"/>
+        <w:jc w:val="both"/>
+        <w:rPr/>
+      </w:pPr>
+      <w:r>
+        <w:rPr>
+          <w:rtl w:val="0"/>
+        </w:rPr>
+      </w:r>
+    </w:p>
+    <w:p>
+      <w:pPr>
+        <w:spacing w:after="420" w:line="346.66666666666663" w:lineRule="auto"/>
+        <w:ind w:left="0" w:firstLine="0"/>
+        <w:rPr>
+          <w:rFonts w:ascii="Arial" w:cs="Arial" w:eastAsia="Arial" w:hAnsi="Arial"/>
+          <w:b w:val="1"/>
+          <w:color w:val="36344d"/>
+          <w:sz w:val="27"/>
+          <w:szCs w:val="27"/>
+        </w:rPr>
+      </w:pPr>
+      <w:r>
+        <w:rPr>
+          <w:rtl w:val="0"/>
+        </w:rPr>
+      </w:r>
+    </w:p>
+    <w:p>
+      <w:pPr>
         <w:numPr>
           <w:ilvl w:val="0"/>
           <w:numId w:val="19"/>
@@ -98,7 +970,7 @@
       <w:pPr>
         <w:numPr>
           <w:ilvl w:val="0"/>
-          <w:numId w:val="31"/>
+          <w:numId w:val="33"/>
         </w:numPr>
         <w:spacing w:after="420" w:line="346.66666666666663" w:lineRule="auto"/>
         <w:ind w:left="720" w:hanging="360"/>
@@ -204,7 +1076,7 @@
       <w:pPr>
         <w:numPr>
           <w:ilvl w:val="0"/>
-          <w:numId w:val="25"/>
+          <w:numId w:val="26"/>
         </w:numPr>
         <w:spacing w:after="420" w:line="346.66666666666663" w:lineRule="auto"/>
         <w:ind w:left="720" w:hanging="360"/>
@@ -255,7 +1127,7 @@
       <w:pPr>
         <w:numPr>
           <w:ilvl w:val="0"/>
-          <w:numId w:val="38"/>
+          <w:numId w:val="40"/>
         </w:numPr>
         <w:spacing w:after="420" w:line="346.66666666666663" w:lineRule="auto"/>
         <w:ind w:left="720" w:hanging="360"/>
@@ -318,8 +1190,8 @@
           <w:szCs w:val="36"/>
         </w:rPr>
       </w:pPr>
-      <w:bookmarkStart w:colFirst="0" w:colLast="0" w:name="_aircxkgof990" w:id="0"/>
-      <w:bookmarkEnd w:id="0"/>
+      <w:bookmarkStart w:colFirst="0" w:colLast="0" w:name="_aircxkgof990" w:id="2"/>
+      <w:bookmarkEnd w:id="2"/>
       <w:r>
         <w:rPr>
           <w:rFonts w:ascii="Arial" w:cs="Arial" w:eastAsia="Arial" w:hAnsi="Arial"/>
@@ -364,7 +1236,7 @@
       <w:pPr>
         <w:numPr>
           <w:ilvl w:val="0"/>
-          <w:numId w:val="33"/>
+          <w:numId w:val="35"/>
         </w:numPr>
         <w:spacing w:after="420" w:line="346.66666666666663" w:lineRule="auto"/>
         <w:ind w:left="720" w:hanging="360"/>
@@ -455,7 +1327,7 @@
       <w:pPr>
         <w:numPr>
           <w:ilvl w:val="0"/>
-          <w:numId w:val="37"/>
+          <w:numId w:val="39"/>
         </w:numPr>
         <w:spacing w:after="420" w:line="346.66666666666663" w:lineRule="auto"/>
         <w:ind w:left="720" w:hanging="360"/>
@@ -506,7 +1378,7 @@
       <w:pPr>
         <w:numPr>
           <w:ilvl w:val="0"/>
-          <w:numId w:val="27"/>
+          <w:numId w:val="28"/>
         </w:numPr>
         <w:spacing w:after="420" w:line="346.66666666666663" w:lineRule="auto"/>
         <w:ind w:left="720" w:hanging="360"/>
@@ -569,8 +1441,8 @@
           <w:szCs w:val="36"/>
         </w:rPr>
       </w:pPr>
-      <w:bookmarkStart w:colFirst="0" w:colLast="0" w:name="_2mxa3epqlq2v" w:id="1"/>
-      <w:bookmarkEnd w:id="1"/>
+      <w:bookmarkStart w:colFirst="0" w:colLast="0" w:name="_2mxa3epqlq2v" w:id="3"/>
+      <w:bookmarkEnd w:id="3"/>
       <w:r>
         <w:rPr>
           <w:rFonts w:ascii="Arial" w:cs="Arial" w:eastAsia="Arial" w:hAnsi="Arial"/>
@@ -615,7 +1487,7 @@
       <w:pPr>
         <w:numPr>
           <w:ilvl w:val="0"/>
-          <w:numId w:val="39"/>
+          <w:numId w:val="41"/>
         </w:numPr>
         <w:spacing w:after="420" w:line="346.66666666666663" w:lineRule="auto"/>
         <w:ind w:left="720" w:hanging="360"/>
@@ -666,7 +1538,7 @@
       <w:pPr>
         <w:numPr>
           <w:ilvl w:val="0"/>
-          <w:numId w:val="32"/>
+          <w:numId w:val="34"/>
         </w:numPr>
         <w:spacing w:after="420" w:line="346.66666666666663" w:lineRule="auto"/>
         <w:ind w:left="720" w:hanging="360"/>
@@ -797,7 +1669,7 @@
       <w:pPr>
         <w:numPr>
           <w:ilvl w:val="0"/>
-          <w:numId w:val="24"/>
+          <w:numId w:val="25"/>
         </w:numPr>
         <w:spacing w:after="420" w:line="346.66666666666663" w:lineRule="auto"/>
         <w:ind w:left="720" w:hanging="360"/>
@@ -888,7 +1760,7 @@
       <w:pPr>
         <w:numPr>
           <w:ilvl w:val="0"/>
-          <w:numId w:val="36"/>
+          <w:numId w:val="38"/>
         </w:numPr>
         <w:spacing w:after="420" w:line="346.66666666666663" w:lineRule="auto"/>
         <w:ind w:left="720" w:hanging="360"/>
@@ -1161,7 +2033,7 @@
       <w:pPr>
         <w:numPr>
           <w:ilvl w:val="0"/>
-          <w:numId w:val="26"/>
+          <w:numId w:val="27"/>
         </w:numPr>
         <w:spacing w:after="420" w:line="346.66666666666663" w:lineRule="auto"/>
         <w:ind w:left="720" w:hanging="360"/>
@@ -1456,7 +2328,7 @@
       <w:pPr>
         <w:numPr>
           <w:ilvl w:val="0"/>
-          <w:numId w:val="35"/>
+          <w:numId w:val="37"/>
         </w:numPr>
         <w:spacing w:after="420" w:line="346.66666666666663" w:lineRule="auto"/>
         <w:ind w:left="720" w:hanging="360"/>
@@ -1558,7 +2430,7 @@
       <w:pPr>
         <w:numPr>
           <w:ilvl w:val="0"/>
-          <w:numId w:val="28"/>
+          <w:numId w:val="29"/>
         </w:numPr>
         <w:spacing w:after="420" w:line="346.66666666666663" w:lineRule="auto"/>
         <w:ind w:left="720" w:hanging="360"/>
@@ -1609,7 +2481,7 @@
       <w:pPr>
         <w:numPr>
           <w:ilvl w:val="0"/>
-          <w:numId w:val="30"/>
+          <w:numId w:val="32"/>
         </w:numPr>
         <w:spacing w:after="420" w:line="346.66666666666663" w:lineRule="auto"/>
         <w:ind w:left="720" w:hanging="360"/>
@@ -1813,7 +2685,7 @@
       <w:pPr>
         <w:numPr>
           <w:ilvl w:val="0"/>
-          <w:numId w:val="34"/>
+          <w:numId w:val="36"/>
         </w:numPr>
         <w:spacing w:after="420" w:line="346.66666666666663" w:lineRule="auto"/>
         <w:ind w:left="720" w:hanging="360"/>
@@ -1966,7 +2838,7 @@
       <w:pPr>
         <w:numPr>
           <w:ilvl w:val="0"/>
-          <w:numId w:val="29"/>
+          <w:numId w:val="30"/>
         </w:numPr>
         <w:spacing w:after="420" w:line="346.66666666666663" w:lineRule="auto"/>
         <w:ind w:left="720" w:hanging="360"/>
@@ -4710,6 +5582,116 @@
   <w:abstractNum w:abstractNumId="24">
     <w:lvl w:ilvl="0">
       <w:start w:val="1"/>
+      <w:numFmt w:val="decimal"/>
+      <w:lvlText w:val="%1."/>
+      <w:lvlJc w:val="left"/>
+      <w:pPr>
+        <w:ind w:left="720" w:hanging="360"/>
+      </w:pPr>
+      <w:rPr>
+        <w:u w:val="none"/>
+      </w:rPr>
+    </w:lvl>
+    <w:lvl w:ilvl="1">
+      <w:start w:val="1"/>
+      <w:numFmt w:val="lowerLetter"/>
+      <w:lvlText w:val="%2."/>
+      <w:lvlJc w:val="left"/>
+      <w:pPr>
+        <w:ind w:left="1440" w:hanging="360"/>
+      </w:pPr>
+      <w:rPr>
+        <w:u w:val="none"/>
+      </w:rPr>
+    </w:lvl>
+    <w:lvl w:ilvl="2">
+      <w:start w:val="1"/>
+      <w:numFmt w:val="lowerRoman"/>
+      <w:lvlText w:val="%3."/>
+      <w:lvlJc w:val="right"/>
+      <w:pPr>
+        <w:ind w:left="2160" w:hanging="360"/>
+      </w:pPr>
+      <w:rPr>
+        <w:u w:val="none"/>
+      </w:rPr>
+    </w:lvl>
+    <w:lvl w:ilvl="3">
+      <w:start w:val="1"/>
+      <w:numFmt w:val="decimal"/>
+      <w:lvlText w:val="%4."/>
+      <w:lvlJc w:val="left"/>
+      <w:pPr>
+        <w:ind w:left="2880" w:hanging="360"/>
+      </w:pPr>
+      <w:rPr>
+        <w:u w:val="none"/>
+      </w:rPr>
+    </w:lvl>
+    <w:lvl w:ilvl="4">
+      <w:start w:val="1"/>
+      <w:numFmt w:val="lowerLetter"/>
+      <w:lvlText w:val="%5."/>
+      <w:lvlJc w:val="left"/>
+      <w:pPr>
+        <w:ind w:left="3600" w:hanging="360"/>
+      </w:pPr>
+      <w:rPr>
+        <w:u w:val="none"/>
+      </w:rPr>
+    </w:lvl>
+    <w:lvl w:ilvl="5">
+      <w:start w:val="1"/>
+      <w:numFmt w:val="lowerRoman"/>
+      <w:lvlText w:val="%6."/>
+      <w:lvlJc w:val="right"/>
+      <w:pPr>
+        <w:ind w:left="4320" w:hanging="360"/>
+      </w:pPr>
+      <w:rPr>
+        <w:u w:val="none"/>
+      </w:rPr>
+    </w:lvl>
+    <w:lvl w:ilvl="6">
+      <w:start w:val="1"/>
+      <w:numFmt w:val="decimal"/>
+      <w:lvlText w:val="%7."/>
+      <w:lvlJc w:val="left"/>
+      <w:pPr>
+        <w:ind w:left="5040" w:hanging="360"/>
+      </w:pPr>
+      <w:rPr>
+        <w:u w:val="none"/>
+      </w:rPr>
+    </w:lvl>
+    <w:lvl w:ilvl="7">
+      <w:start w:val="1"/>
+      <w:numFmt w:val="lowerLetter"/>
+      <w:lvlText w:val="%8."/>
+      <w:lvlJc w:val="left"/>
+      <w:pPr>
+        <w:ind w:left="5760" w:hanging="360"/>
+      </w:pPr>
+      <w:rPr>
+        <w:u w:val="none"/>
+      </w:rPr>
+    </w:lvl>
+    <w:lvl w:ilvl="8">
+      <w:start w:val="1"/>
+      <w:numFmt w:val="lowerRoman"/>
+      <w:lvlText w:val="%9."/>
+      <w:lvlJc w:val="right"/>
+      <w:pPr>
+        <w:ind w:left="6480" w:hanging="360"/>
+      </w:pPr>
+      <w:rPr>
+        <w:u w:val="none"/>
+      </w:rPr>
+    </w:lvl>
+  </w:abstractNum>
+  <w:abstractNum w:abstractNumId="25">
+    <w:lvl w:ilvl="0">
+      <w:start w:val="1"/>
       <w:numFmt w:val="bullet"/>
       <w:lvlText w:val="●"/>
       <w:lvlJc w:val="left"/>
@@ -4821,7 +5803,7 @@
       </w:rPr>
     </w:lvl>
   </w:abstractNum>
-  <w:abstractNum w:abstractNumId="25">
+  <w:abstractNum w:abstractNumId="26">
     <w:lvl w:ilvl="0">
       <w:start w:val="1"/>
       <w:numFmt w:val="bullet"/>
@@ -4935,7 +5917,7 @@
       </w:rPr>
     </w:lvl>
   </w:abstractNum>
-  <w:abstractNum w:abstractNumId="26">
+  <w:abstractNum w:abstractNumId="27">
     <w:lvl w:ilvl="0">
       <w:start w:val="1"/>
       <w:numFmt w:val="bullet"/>
@@ -5049,7 +6031,7 @@
       </w:rPr>
     </w:lvl>
   </w:abstractNum>
-  <w:abstractNum w:abstractNumId="27">
+  <w:abstractNum w:abstractNumId="28">
     <w:lvl w:ilvl="0">
       <w:start w:val="1"/>
       <w:numFmt w:val="bullet"/>
@@ -5163,7 +6145,7 @@
       </w:rPr>
     </w:lvl>
   </w:abstractNum>
-  <w:abstractNum w:abstractNumId="28">
+  <w:abstractNum w:abstractNumId="29">
     <w:lvl w:ilvl="0">
       <w:start w:val="1"/>
       <w:numFmt w:val="bullet"/>
@@ -5277,7 +6259,7 @@
       </w:rPr>
     </w:lvl>
   </w:abstractNum>
-  <w:abstractNum w:abstractNumId="29">
+  <w:abstractNum w:abstractNumId="30">
     <w:lvl w:ilvl="0">
       <w:start w:val="1"/>
       <w:numFmt w:val="bullet"/>
@@ -5391,7 +6373,117 @@
       </w:rPr>
     </w:lvl>
   </w:abstractNum>
-  <w:abstractNum w:abstractNumId="30">
+  <w:abstractNum w:abstractNumId="31">
+    <w:lvl w:ilvl="0">
+      <w:start w:val="1"/>
+      <w:numFmt w:val="decimal"/>
+      <w:lvlText w:val="%1."/>
+      <w:lvlJc w:val="left"/>
+      <w:pPr>
+        <w:ind w:left="720" w:hanging="360"/>
+      </w:pPr>
+      <w:rPr>
+        <w:u w:val="none"/>
+      </w:rPr>
+    </w:lvl>
+    <w:lvl w:ilvl="1">
+      <w:start w:val="1"/>
+      <w:numFmt w:val="lowerLetter"/>
+      <w:lvlText w:val="%2."/>
+      <w:lvlJc w:val="left"/>
+      <w:pPr>
+        <w:ind w:left="1440" w:hanging="360"/>
+      </w:pPr>
+      <w:rPr>
+        <w:u w:val="none"/>
+      </w:rPr>
+    </w:lvl>
+    <w:lvl w:ilvl="2">
+      <w:start w:val="1"/>
+      <w:numFmt w:val="lowerRoman"/>
+      <w:lvlText w:val="%3."/>
+      <w:lvlJc w:val="right"/>
+      <w:pPr>
+        <w:ind w:left="2160" w:hanging="360"/>
+      </w:pPr>
+      <w:rPr>
+        <w:u w:val="none"/>
+      </w:rPr>
+    </w:lvl>
+    <w:lvl w:ilvl="3">
+      <w:start w:val="1"/>
+      <w:numFmt w:val="decimal"/>
+      <w:lvlText w:val="%4."/>
+      <w:lvlJc w:val="left"/>
+      <w:pPr>
+        <w:ind w:left="2880" w:hanging="360"/>
+      </w:pPr>
+      <w:rPr>
+        <w:u w:val="none"/>
+      </w:rPr>
+    </w:lvl>
+    <w:lvl w:ilvl="4">
+      <w:start w:val="1"/>
+      <w:numFmt w:val="lowerLetter"/>
+      <w:lvlText w:val="%5."/>
+      <w:lvlJc w:val="left"/>
+      <w:pPr>
+        <w:ind w:left="3600" w:hanging="360"/>
+      </w:pPr>
+      <w:rPr>
+        <w:u w:val="none"/>
+      </w:rPr>
+    </w:lvl>
+    <w:lvl w:ilvl="5">
+      <w:start w:val="1"/>
+      <w:numFmt w:val="lowerRoman"/>
+      <w:lvlText w:val="%6."/>
+      <w:lvlJc w:val="right"/>
+      <w:pPr>
+        <w:ind w:left="4320" w:hanging="360"/>
+      </w:pPr>
+      <w:rPr>
+        <w:u w:val="none"/>
+      </w:rPr>
+    </w:lvl>
+    <w:lvl w:ilvl="6">
+      <w:start w:val="1"/>
+      <w:numFmt w:val="decimal"/>
+      <w:lvlText w:val="%7."/>
+      <w:lvlJc w:val="left"/>
+      <w:pPr>
+        <w:ind w:left="5040" w:hanging="360"/>
+      </w:pPr>
+      <w:rPr>
+        <w:u w:val="none"/>
+      </w:rPr>
+    </w:lvl>
+    <w:lvl w:ilvl="7">
+      <w:start w:val="1"/>
+      <w:numFmt w:val="lowerLetter"/>
+      <w:lvlText w:val="%8."/>
+      <w:lvlJc w:val="left"/>
+      <w:pPr>
+        <w:ind w:left="5760" w:hanging="360"/>
+      </w:pPr>
+      <w:rPr>
+        <w:u w:val="none"/>
+      </w:rPr>
+    </w:lvl>
+    <w:lvl w:ilvl="8">
+      <w:start w:val="1"/>
+      <w:numFmt w:val="lowerRoman"/>
+      <w:lvlText w:val="%9."/>
+      <w:lvlJc w:val="right"/>
+      <w:pPr>
+        <w:ind w:left="6480" w:hanging="360"/>
+      </w:pPr>
+      <w:rPr>
+        <w:u w:val="none"/>
+      </w:rPr>
+    </w:lvl>
+  </w:abstractNum>
+  <w:abstractNum w:abstractNumId="32">
     <w:lvl w:ilvl="0">
       <w:start w:val="1"/>
       <w:numFmt w:val="bullet"/>
@@ -5505,7 +6597,7 @@
       </w:rPr>
     </w:lvl>
   </w:abstractNum>
-  <w:abstractNum w:abstractNumId="31">
+  <w:abstractNum w:abstractNumId="33">
     <w:lvl w:ilvl="0">
       <w:start w:val="1"/>
       <w:numFmt w:val="bullet"/>
@@ -5619,7 +6711,7 @@
       </w:rPr>
     </w:lvl>
   </w:abstractNum>
-  <w:abstractNum w:abstractNumId="32">
+  <w:abstractNum w:abstractNumId="34">
     <w:lvl w:ilvl="0">
       <w:start w:val="1"/>
       <w:numFmt w:val="bullet"/>
@@ -5733,7 +6825,7 @@
       </w:rPr>
     </w:lvl>
   </w:abstractNum>
-  <w:abstractNum w:abstractNumId="33">
+  <w:abstractNum w:abstractNumId="35">
     <w:lvl w:ilvl="0">
       <w:start w:val="1"/>
       <w:numFmt w:val="bullet"/>
@@ -5847,7 +6939,7 @@
       </w:rPr>
     </w:lvl>
   </w:abstractNum>
-  <w:abstractNum w:abstractNumId="34">
+  <w:abstractNum w:abstractNumId="36">
     <w:lvl w:ilvl="0">
       <w:start w:val="1"/>
       <w:numFmt w:val="bullet"/>
@@ -5961,7 +7053,7 @@
       </w:rPr>
     </w:lvl>
   </w:abstractNum>
-  <w:abstractNum w:abstractNumId="35">
+  <w:abstractNum w:abstractNumId="37">
     <w:lvl w:ilvl="0">
       <w:start w:val="1"/>
       <w:numFmt w:val="bullet"/>
@@ -6075,7 +7167,7 @@
       </w:rPr>
     </w:lvl>
   </w:abstractNum>
-  <w:abstractNum w:abstractNumId="36">
+  <w:abstractNum w:abstractNumId="38">
     <w:lvl w:ilvl="0">
       <w:start w:val="1"/>
       <w:numFmt w:val="bullet"/>
@@ -6189,7 +7281,7 @@
       </w:rPr>
     </w:lvl>
   </w:abstractNum>
-  <w:abstractNum w:abstractNumId="37">
+  <w:abstractNum w:abstractNumId="39">
     <w:lvl w:ilvl="0">
       <w:start w:val="1"/>
       <w:numFmt w:val="bullet"/>
@@ -6303,7 +7395,7 @@
       </w:rPr>
     </w:lvl>
   </w:abstractNum>
-  <w:abstractNum w:abstractNumId="38">
+  <w:abstractNum w:abstractNumId="40">
     <w:lvl w:ilvl="0">
       <w:start w:val="1"/>
       <w:numFmt w:val="bullet"/>
@@ -6417,7 +7509,7 @@
       </w:rPr>
     </w:lvl>
   </w:abstractNum>
-  <w:abstractNum w:abstractNumId="39">
+  <w:abstractNum w:abstractNumId="41">
     <w:lvl w:ilvl="0">
       <w:start w:val="1"/>
       <w:numFmt w:val="bullet"/>
@@ -6648,6 +7740,12 @@
   <w:num w:numId="39">
     <w:abstractNumId w:val="39"/>
   </w:num>
+  <w:num w:numId="40">
+    <w:abstractNumId w:val="40"/>
+  </w:num>
+  <w:num w:numId="41">
+    <w:abstractNumId w:val="41"/>
+  </w:num>
 </w:numbering>
 </file>
 
@@ -6656,6 +7754,7 @@
   <w:docDefaults>
     <w:rPrDefault>
       <w:rPr>
+        <w:rFonts w:ascii="Montserrat Medium" w:cs="Montserrat Medium" w:eastAsia="Montserrat Medium" w:hAnsi="Montserrat Medium"/>
         <w:sz w:val="24"/>
         <w:szCs w:val="24"/>
         <w:lang w:val="es_419"/>
@@ -6663,7 +7762,8 @@
     </w:rPrDefault>
     <w:pPrDefault>
       <w:pPr>
-        <w:spacing w:line="480" w:lineRule="auto"/>
+        <w:spacing w:line="276" w:lineRule="auto"/>
+        <w:jc w:val="both"/>
       </w:pPr>
     </w:pPrDefault>
   </w:docDefaults>
@@ -6680,11 +7780,13 @@
     <w:pPr>
       <w:keepNext w:val="1"/>
       <w:keepLines w:val="1"/>
-      <w:pageBreakBefore w:val="0"/>
-      <w:jc w:val="center"/>
+      <w:spacing w:after="200" w:line="360" w:lineRule="auto"/>
     </w:pPr>
     <w:rPr>
-      <w:b w:val="1"/>
+      <w:rFonts w:ascii="Montserrat Black" w:cs="Montserrat Black" w:eastAsia="Montserrat Black" w:hAnsi="Montserrat Black"/>
+      <w:color w:val="4a86e8"/>
+      <w:sz w:val="28"/>
+      <w:szCs w:val="28"/>
     </w:rPr>
   </w:style>
   <w:style w:type="paragraph" w:styleId="Heading2">

</xml_diff>

<commit_message>
2° actualización de Comandos Git.docx
</commit_message>
<xml_diff>
--- a/Comandos GIT.docx
+++ b/Comandos GIT.docx
@@ -150,12 +150,12 @@
           <wp:inline distB="114300" distT="114300" distL="114300" distR="114300">
             <wp:extent cx="2218463" cy="2955418"/>
             <wp:effectExtent b="0" l="0" r="0" t="0"/>
-            <wp:docPr id="2" name="image5.png"/>
+            <wp:docPr id="4" name="image1.png"/>
             <a:graphic>
               <a:graphicData uri="http://schemas.openxmlformats.org/drawingml/2006/picture">
                 <pic:pic>
                   <pic:nvPicPr>
-                    <pic:cNvPr id="0" name="image5.png"/>
+                    <pic:cNvPr id="0" name="image1.png"/>
                     <pic:cNvPicPr preferRelativeResize="0"/>
                   </pic:nvPicPr>
                   <pic:blipFill>
@@ -192,12 +192,12 @@
           <wp:inline distB="114300" distT="114300" distL="114300" distR="114300">
             <wp:extent cx="3056663" cy="1302736"/>
             <wp:effectExtent b="0" l="0" r="0" t="0"/>
-            <wp:docPr id="4" name="image2.png"/>
+            <wp:docPr id="6" name="image4.png"/>
             <a:graphic>
               <a:graphicData uri="http://schemas.openxmlformats.org/drawingml/2006/picture">
                 <pic:pic>
                   <pic:nvPicPr>
-                    <pic:cNvPr id="0" name="image2.png"/>
+                    <pic:cNvPr id="0" name="image4.png"/>
                     <pic:cNvPicPr preferRelativeResize="0"/>
                   </pic:nvPicPr>
                   <pic:blipFill>
@@ -338,7 +338,7 @@
           <wp:inline distB="114300" distT="114300" distL="114300" distR="114300">
             <wp:extent cx="6120000" cy="2311400"/>
             <wp:effectExtent b="0" l="0" r="0" t="0"/>
-            <wp:docPr id="3" name="image3.png"/>
+            <wp:docPr id="5" name="image3.png"/>
             <a:graphic>
               <a:graphicData uri="http://schemas.openxmlformats.org/drawingml/2006/picture">
                 <pic:pic>
@@ -445,12 +445,12 @@
           <wp:inline distB="114300" distT="114300" distL="114300" distR="114300">
             <wp:extent cx="5876925" cy="1133475"/>
             <wp:effectExtent b="0" l="0" r="0" t="0"/>
-            <wp:docPr id="5" name="image4.png"/>
+            <wp:docPr id="7" name="image6.png"/>
             <a:graphic>
               <a:graphicData uri="http://schemas.openxmlformats.org/drawingml/2006/picture">
                 <pic:pic>
                   <pic:nvPicPr>
-                    <pic:cNvPr id="0" name="image4.png"/>
+                    <pic:cNvPr id="0" name="image6.png"/>
                     <pic:cNvPicPr preferRelativeResize="0"/>
                   </pic:nvPicPr>
                   <pic:blipFill>
@@ -535,9 +535,17 @@
       </w:pPr>
       <w:r>
         <w:rPr>
-          <w:rtl w:val="0"/>
-        </w:rPr>
-        <w:t xml:space="preserve">Armar el paquete de archivos para enviarlo al repositorio remoto añadiendo a ese paquete el archivo creado:</w:t>
+          <w:rFonts w:ascii="Montserrat" w:cs="Montserrat" w:eastAsia="Montserrat" w:hAnsi="Montserrat"/>
+          <w:b w:val="1"/>
+          <w:rtl w:val="0"/>
+        </w:rPr>
+        <w:t xml:space="preserve">Armar </w:t>
+      </w:r>
+      <w:r>
+        <w:rPr>
+          <w:rtl w:val="0"/>
+        </w:rPr>
+        <w:t xml:space="preserve">el paquete de archivos para enviarlo al repositorio remoto añadiendo a ese paquete el archivo creado. A esto se lo conoce como “agregar cambios al staging”:</w:t>
       </w:r>
     </w:p>
     <w:p>
@@ -573,12 +581,12 @@
           <wp:inline distB="114300" distT="114300" distL="114300" distR="114300">
             <wp:extent cx="4676775" cy="895350"/>
             <wp:effectExtent b="0" l="0" r="0" t="0"/>
-            <wp:docPr id="1" name="image1.png"/>
+            <wp:docPr id="1" name="image2.png"/>
             <a:graphic>
               <a:graphicData uri="http://schemas.openxmlformats.org/drawingml/2006/picture">
                 <pic:pic>
                   <pic:nvPicPr>
-                    <pic:cNvPr id="0" name="image1.png"/>
+                    <pic:cNvPr id="0" name="image2.png"/>
                     <pic:cNvPicPr preferRelativeResize="0"/>
                   </pic:nvPicPr>
                   <pic:blipFill>
@@ -638,9 +646,17 @@
       </w:pPr>
       <w:r>
         <w:rPr>
-          <w:rtl w:val="0"/>
-        </w:rPr>
-        <w:t xml:space="preserve">Cerrar el paquete de archivos para enviarlo:</w:t>
+          <w:rFonts w:ascii="Montserrat" w:cs="Montserrat" w:eastAsia="Montserrat" w:hAnsi="Montserrat"/>
+          <w:b w:val="1"/>
+          <w:rtl w:val="0"/>
+        </w:rPr>
+        <w:t xml:space="preserve">Cerrar </w:t>
+      </w:r>
+      <w:r>
+        <w:rPr>
+          <w:rtl w:val="0"/>
+        </w:rPr>
+        <w:t xml:space="preserve">el paquete de archivos para enviarlo. Esto se conoce como sacarle una foto al paquete o etiquetarlo para su envío:</w:t>
       </w:r>
     </w:p>
     <w:p>
@@ -757,9 +773,17 @@
       </w:pPr>
       <w:r>
         <w:rPr>
-          <w:rtl w:val="0"/>
-        </w:rPr>
-        <w:t xml:space="preserve">Enviar todos los cambios y agregados locales al repositorio remoto:</w:t>
+          <w:rFonts w:ascii="Montserrat" w:cs="Montserrat" w:eastAsia="Montserrat" w:hAnsi="Montserrat"/>
+          <w:b w:val="1"/>
+          <w:rtl w:val="0"/>
+        </w:rPr>
+        <w:t xml:space="preserve">Enviar </w:t>
+      </w:r>
+      <w:r>
+        <w:rPr>
+          <w:rtl w:val="0"/>
+        </w:rPr>
+        <w:t xml:space="preserve">todos los cambios y agregados locales al repositorio remoto. A esto se lo conoce como empujar o coloquialmente “pushear” los cambios. La primera vez lo haremos ejecutando:</w:t>
       </w:r>
     </w:p>
     <w:p>
@@ -799,8 +823,24 @@
         <w:pStyle w:val="Heading1"/>
         <w:rPr/>
       </w:pPr>
-      <w:bookmarkStart w:colFirst="0" w:colLast="0" w:name="_9qe7262c0gmj" w:id="1"/>
+      <w:bookmarkStart w:colFirst="0" w:colLast="0" w:name="_ye127i7m3uph" w:id="1"/>
       <w:bookmarkEnd w:id="1"/>
+      <w:r>
+        <w:br w:type="page"/>
+      </w:r>
+      <w:r>
+        <w:rPr>
+          <w:rtl w:val="0"/>
+        </w:rPr>
+      </w:r>
+    </w:p>
+    <w:p>
+      <w:pPr>
+        <w:pStyle w:val="Heading1"/>
+        <w:rPr/>
+      </w:pPr>
+      <w:bookmarkStart w:colFirst="0" w:colLast="0" w:name="_9qe7262c0gmj" w:id="2"/>
+      <w:bookmarkEnd w:id="2"/>
       <w:r>
         <w:rPr>
           <w:rtl w:val="0"/>
@@ -833,34 +873,295 @@
           <w:ilvl w:val="0"/>
           <w:numId w:val="31"/>
         </w:numPr>
+        <w:spacing w:after="0" w:lineRule="auto"/>
+        <w:ind w:left="720" w:hanging="360"/>
+        <w:rPr>
+          <w:u w:val="none"/>
+        </w:rPr>
+      </w:pPr>
+      <w:r>
+        <w:rPr>
+          <w:rtl w:val="0"/>
+        </w:rPr>
+        <w:t xml:space="preserve">Ingresar el comando  git status para ver los cambios realizados: </w:t>
+      </w:r>
+    </w:p>
+    <w:p>
+      <w:pPr>
+        <w:numPr>
+          <w:ilvl w:val="1"/>
+          <w:numId w:val="31"/>
+        </w:numPr>
+        <w:spacing w:after="0" w:lineRule="auto"/>
+        <w:ind w:left="1440" w:hanging="360"/>
+        <w:rPr>
+          <w:u w:val="none"/>
+        </w:rPr>
+      </w:pPr>
+      <w:r>
+        <w:rPr>
+          <w:rtl w:val="0"/>
+        </w:rPr>
+        <w:t xml:space="preserve">git status</w:t>
+      </w:r>
+    </w:p>
+    <w:p>
+      <w:pPr>
         <w:spacing w:after="200" w:lineRule="auto"/>
-        <w:ind w:left="720" w:hanging="360"/>
-        <w:rPr>
-          <w:u w:val="none"/>
-        </w:rPr>
-      </w:pPr>
-      <w:r>
-        <w:rPr>
-          <w:rtl w:val="0"/>
-        </w:rPr>
-      </w:r>
-    </w:p>
-    <w:p>
-      <w:pPr>
-        <w:spacing w:after="200" w:line="276" w:lineRule="auto"/>
-        <w:jc w:val="both"/>
+        <w:ind w:left="0" w:firstLine="0"/>
         <w:rPr/>
       </w:pPr>
       <w:r>
-        <w:rPr>
-          <w:rtl w:val="0"/>
-        </w:rPr>
-      </w:r>
-    </w:p>
-    <w:p>
-      <w:pPr>
-        <w:spacing w:after="420" w:line="346.66666666666663" w:lineRule="auto"/>
-        <w:ind w:left="0" w:firstLine="0"/>
+        <w:rPr/>
+        <w:drawing>
+          <wp:inline distB="114300" distT="114300" distL="114300" distR="114300">
+            <wp:extent cx="6120000" cy="1460500"/>
+            <wp:effectExtent b="0" l="0" r="0" t="0"/>
+            <wp:docPr id="2" name="image5.png"/>
+            <a:graphic>
+              <a:graphicData uri="http://schemas.openxmlformats.org/drawingml/2006/picture">
+                <pic:pic>
+                  <pic:nvPicPr>
+                    <pic:cNvPr id="0" name="image5.png"/>
+                    <pic:cNvPicPr preferRelativeResize="0"/>
+                  </pic:nvPicPr>
+                  <pic:blipFill>
+                    <a:blip r:embed="rId11"/>
+                    <a:srcRect b="0" l="0" r="0" t="0"/>
+                    <a:stretch>
+                      <a:fillRect/>
+                    </a:stretch>
+                  </pic:blipFill>
+                  <pic:spPr>
+                    <a:xfrm>
+                      <a:off x="0" y="0"/>
+                      <a:ext cx="6120000" cy="1460500"/>
+                    </a:xfrm>
+                    <a:prstGeom prst="rect"/>
+                    <a:ln/>
+                  </pic:spPr>
+                </pic:pic>
+              </a:graphicData>
+            </a:graphic>
+          </wp:inline>
+        </w:drawing>
+      </w:r>
+      <w:r>
+        <w:rPr>
+          <w:rtl w:val="0"/>
+        </w:rPr>
+      </w:r>
+    </w:p>
+    <w:p>
+      <w:pPr>
+        <w:numPr>
+          <w:ilvl w:val="0"/>
+          <w:numId w:val="31"/>
+        </w:numPr>
+        <w:ind w:left="720" w:hanging="360"/>
+      </w:pPr>
+      <w:r>
+        <w:rPr>
+          <w:rFonts w:ascii="Montserrat" w:cs="Montserrat" w:eastAsia="Montserrat" w:hAnsi="Montserrat"/>
+          <w:b w:val="1"/>
+          <w:rtl w:val="0"/>
+        </w:rPr>
+        <w:t xml:space="preserve">Agregar cambios al staging</w:t>
+      </w:r>
+      <w:r>
+        <w:rPr>
+          <w:rtl w:val="0"/>
+        </w:rPr>
+        <w:t xml:space="preserve">:</w:t>
+      </w:r>
+    </w:p>
+    <w:p>
+      <w:pPr>
+        <w:numPr>
+          <w:ilvl w:val="1"/>
+          <w:numId w:val="31"/>
+        </w:numPr>
+        <w:ind w:left="1440" w:hanging="360"/>
+      </w:pPr>
+      <w:r>
+        <w:rPr>
+          <w:rtl w:val="0"/>
+        </w:rPr>
+        <w:t xml:space="preserve">Para saber el nombre de los elementos de la carpeta ingresar el comando “ls”</w:t>
+      </w:r>
+    </w:p>
+    <w:p>
+      <w:pPr>
+        <w:ind w:left="1440" w:firstLine="0"/>
+        <w:rPr/>
+      </w:pPr>
+      <w:r>
+        <w:rPr/>
+        <w:drawing>
+          <wp:inline distB="114300" distT="114300" distL="114300" distR="114300">
+            <wp:extent cx="4676775" cy="895350"/>
+            <wp:effectExtent b="0" l="0" r="0" t="0"/>
+            <wp:docPr id="3" name="image2.png"/>
+            <a:graphic>
+              <a:graphicData uri="http://schemas.openxmlformats.org/drawingml/2006/picture">
+                <pic:pic>
+                  <pic:nvPicPr>
+                    <pic:cNvPr id="0" name="image2.png"/>
+                    <pic:cNvPicPr preferRelativeResize="0"/>
+                  </pic:nvPicPr>
+                  <pic:blipFill>
+                    <a:blip r:embed="rId10"/>
+                    <a:srcRect b="0" l="0" r="0" t="0"/>
+                    <a:stretch>
+                      <a:fillRect/>
+                    </a:stretch>
+                  </pic:blipFill>
+                  <pic:spPr>
+                    <a:xfrm>
+                      <a:off x="0" y="0"/>
+                      <a:ext cx="4676775" cy="895350"/>
+                    </a:xfrm>
+                    <a:prstGeom prst="rect"/>
+                    <a:ln/>
+                  </pic:spPr>
+                </pic:pic>
+              </a:graphicData>
+            </a:graphic>
+          </wp:inline>
+        </w:drawing>
+      </w:r>
+      <w:r>
+        <w:rPr>
+          <w:rtl w:val="0"/>
+        </w:rPr>
+      </w:r>
+    </w:p>
+    <w:p>
+      <w:pPr>
+        <w:numPr>
+          <w:ilvl w:val="1"/>
+          <w:numId w:val="31"/>
+        </w:numPr>
+        <w:spacing w:after="200" w:lineRule="auto"/>
+        <w:ind w:left="1440" w:hanging="360"/>
+      </w:pPr>
+      <w:r>
+        <w:rPr>
+          <w:rtl w:val="0"/>
+        </w:rPr>
+        <w:t xml:space="preserve">Si se desea agregar de un archivo ejecutar → git add "Comandos GIT.docx"</w:t>
+      </w:r>
+    </w:p>
+    <w:p>
+      <w:pPr>
+        <w:numPr>
+          <w:ilvl w:val="1"/>
+          <w:numId w:val="31"/>
+        </w:numPr>
+        <w:spacing w:after="200" w:lineRule="auto"/>
+        <w:ind w:left="1440" w:hanging="360"/>
+      </w:pPr>
+      <w:r>
+        <w:rPr>
+          <w:rtl w:val="0"/>
+        </w:rPr>
+        <w:t xml:space="preserve">Si se desea agregar todos los cambios en todos los archivos y carpetas reconocidos en el git status ejecutar→ “git add .”</w:t>
+      </w:r>
+      <w:r>
+        <w:rPr>
+          <w:rtl w:val="0"/>
+        </w:rPr>
+      </w:r>
+    </w:p>
+    <w:p>
+      <w:pPr>
+        <w:numPr>
+          <w:ilvl w:val="0"/>
+          <w:numId w:val="31"/>
+        </w:numPr>
+        <w:ind w:left="720" w:hanging="360"/>
+      </w:pPr>
+      <w:r>
+        <w:rPr>
+          <w:rFonts w:ascii="Montserrat" w:cs="Montserrat" w:eastAsia="Montserrat" w:hAnsi="Montserrat"/>
+          <w:b w:val="1"/>
+          <w:rtl w:val="0"/>
+        </w:rPr>
+        <w:t xml:space="preserve">Etiquetar </w:t>
+      </w:r>
+      <w:r>
+        <w:rPr>
+          <w:rtl w:val="0"/>
+        </w:rPr>
+        <w:t xml:space="preserve">el paquete de archivos para enviarlo:</w:t>
+      </w:r>
+    </w:p>
+    <w:p>
+      <w:pPr>
+        <w:numPr>
+          <w:ilvl w:val="1"/>
+          <w:numId w:val="31"/>
+        </w:numPr>
+        <w:spacing w:after="200" w:lineRule="auto"/>
+        <w:ind w:left="1440" w:hanging="360"/>
+      </w:pPr>
+      <w:r>
+        <w:rPr>
+          <w:rtl w:val="0"/>
+        </w:rPr>
+        <w:t xml:space="preserve">git commit -m "Descripción general del paquete"</w:t>
+      </w:r>
+    </w:p>
+    <w:p>
+      <w:pPr>
+        <w:numPr>
+          <w:ilvl w:val="0"/>
+          <w:numId w:val="31"/>
+        </w:numPr>
+        <w:ind w:left="720" w:hanging="360"/>
+      </w:pPr>
+      <w:r>
+        <w:rPr>
+          <w:rFonts w:ascii="Montserrat" w:cs="Montserrat" w:eastAsia="Montserrat" w:hAnsi="Montserrat"/>
+          <w:b w:val="1"/>
+          <w:rtl w:val="0"/>
+        </w:rPr>
+        <w:t xml:space="preserve">Enviar </w:t>
+      </w:r>
+      <w:r>
+        <w:rPr>
+          <w:rtl w:val="0"/>
+        </w:rPr>
+        <w:t xml:space="preserve">todos los cambios y agregados locales al repositorio remoto. Como esta no es la primera vez lo haremos con el siguiente comando:</w:t>
+      </w:r>
+    </w:p>
+    <w:p>
+      <w:pPr>
+        <w:numPr>
+          <w:ilvl w:val="1"/>
+          <w:numId w:val="31"/>
+        </w:numPr>
+        <w:spacing w:after="200" w:lineRule="auto"/>
+        <w:ind w:left="1440" w:hanging="360"/>
+      </w:pPr>
+      <w:r>
+        <w:rPr>
+          <w:rtl w:val="0"/>
+        </w:rPr>
+        <w:t xml:space="preserve">git push</w:t>
+      </w:r>
+      <w:r>
+        <w:br w:type="page"/>
+      </w:r>
+      <w:r>
+        <w:rPr>
+          <w:rtl w:val="0"/>
+        </w:rPr>
+      </w:r>
+    </w:p>
+    <w:p>
+      <w:pPr>
+        <w:pStyle w:val="Heading1"/>
         <w:rPr>
           <w:rFonts w:ascii="Arial" w:cs="Arial" w:eastAsia="Arial" w:hAnsi="Arial"/>
           <w:b w:val="1"/>
@@ -869,6 +1170,14 @@
           <w:szCs w:val="27"/>
         </w:rPr>
       </w:pPr>
+      <w:bookmarkStart w:colFirst="0" w:colLast="0" w:name="_jc01elh2nlts" w:id="3"/>
+      <w:bookmarkEnd w:id="3"/>
+      <w:r>
+        <w:rPr>
+          <w:rtl w:val="0"/>
+        </w:rPr>
+        <w:t xml:space="preserve">LISTA DE COMANDOS</w:t>
+      </w:r>
       <w:r>
         <w:rPr>
           <w:rtl w:val="0"/>
@@ -881,7 +1190,7 @@
           <w:ilvl w:val="0"/>
           <w:numId w:val="19"/>
         </w:numPr>
-        <w:spacing w:after="420" w:line="346.66666666666663" w:lineRule="auto"/>
+        <w:spacing w:after="200" w:line="240" w:lineRule="auto"/>
         <w:ind w:left="720" w:hanging="360"/>
       </w:pPr>
       <w:r>
@@ -908,12 +1217,52 @@
     </w:p>
     <w:p>
       <w:pPr>
+        <w:numPr>
+          <w:ilvl w:val="1"/>
+          <w:numId w:val="19"/>
+        </w:numPr>
+        <w:spacing w:after="200" w:before="0" w:line="240" w:lineRule="auto"/>
+        <w:ind w:left="1440" w:hanging="360"/>
+      </w:pPr>
+      <w:r>
         <w:rPr>
           <w:rFonts w:ascii="Courier New" w:cs="Courier New" w:eastAsia="Courier New" w:hAnsi="Courier New"/>
           <w:color w:val="2f1c6a"/>
           <w:sz w:val="21"/>
           <w:szCs w:val="21"/>
-        </w:rPr>
+          <w:rtl w:val="0"/>
+        </w:rPr>
+        <w:t xml:space="preserve">git init</w:t>
+      </w:r>
+    </w:p>
+    <w:p>
+      <w:pPr>
+        <w:numPr>
+          <w:ilvl w:val="0"/>
+          <w:numId w:val="21"/>
+        </w:numPr>
+        <w:spacing w:after="200" w:line="240" w:lineRule="auto"/>
+        <w:ind w:left="720" w:hanging="360"/>
+      </w:pPr>
+      <w:r>
+        <w:rPr>
+          <w:rFonts w:ascii="Arial" w:cs="Arial" w:eastAsia="Arial" w:hAnsi="Arial"/>
+          <w:color w:val="36344d"/>
+          <w:sz w:val="27"/>
+          <w:szCs w:val="27"/>
+          <w:rtl w:val="0"/>
+        </w:rPr>
+        <w:t xml:space="preserve">Como alternativa, puedes crear un repositorio dentro de un nuevo directorio especificando el nombre del proyecto:</w:t>
+      </w:r>
+    </w:p>
+    <w:p>
+      <w:pPr>
+        <w:numPr>
+          <w:ilvl w:val="1"/>
+          <w:numId w:val="21"/>
+        </w:numPr>
+        <w:spacing w:after="200" w:line="240" w:lineRule="auto"/>
+        <w:ind w:left="1440" w:hanging="360"/>
       </w:pPr>
       <w:r>
         <w:rPr>
@@ -923,46 +1272,6 @@
           <w:szCs w:val="21"/>
           <w:rtl w:val="0"/>
         </w:rPr>
-        <w:t xml:space="preserve">git init</w:t>
-      </w:r>
-    </w:p>
-    <w:p>
-      <w:pPr>
-        <w:numPr>
-          <w:ilvl w:val="0"/>
-          <w:numId w:val="21"/>
-        </w:numPr>
-        <w:spacing w:after="420" w:line="346.66666666666663" w:lineRule="auto"/>
-        <w:ind w:left="720" w:hanging="360"/>
-      </w:pPr>
-      <w:r>
-        <w:rPr>
-          <w:rFonts w:ascii="Arial" w:cs="Arial" w:eastAsia="Arial" w:hAnsi="Arial"/>
-          <w:color w:val="36344d"/>
-          <w:sz w:val="27"/>
-          <w:szCs w:val="27"/>
-          <w:rtl w:val="0"/>
-        </w:rPr>
-        <w:t xml:space="preserve">Como alternativa, puedes crear un repositorio dentro de un nuevo directorio especificando el nombre del proyecto:</w:t>
-      </w:r>
-    </w:p>
-    <w:p>
-      <w:pPr>
-        <w:rPr>
-          <w:rFonts w:ascii="Courier New" w:cs="Courier New" w:eastAsia="Courier New" w:hAnsi="Courier New"/>
-          <w:color w:val="2f1c6a"/>
-          <w:sz w:val="21"/>
-          <w:szCs w:val="21"/>
-        </w:rPr>
-      </w:pPr>
-      <w:r>
-        <w:rPr>
-          <w:rFonts w:ascii="Courier New" w:cs="Courier New" w:eastAsia="Courier New" w:hAnsi="Courier New"/>
-          <w:color w:val="2f1c6a"/>
-          <w:sz w:val="21"/>
-          <w:szCs w:val="21"/>
-          <w:rtl w:val="0"/>
-        </w:rPr>
         <w:t xml:space="preserve">git init [nombre del proyecto]</w:t>
       </w:r>
     </w:p>
@@ -972,7 +1281,7 @@
           <w:ilvl w:val="0"/>
           <w:numId w:val="33"/>
         </w:numPr>
-        <w:spacing w:after="420" w:line="346.66666666666663" w:lineRule="auto"/>
+        <w:spacing w:after="200" w:line="240" w:lineRule="auto"/>
         <w:ind w:left="720" w:hanging="360"/>
       </w:pPr>
       <w:r>
@@ -999,12 +1308,52 @@
     </w:p>
     <w:p>
       <w:pPr>
+        <w:numPr>
+          <w:ilvl w:val="1"/>
+          <w:numId w:val="33"/>
+        </w:numPr>
+        <w:spacing w:after="200" w:line="240" w:lineRule="auto"/>
+        <w:ind w:left="1440" w:hanging="360"/>
+      </w:pPr>
+      <w:r>
         <w:rPr>
           <w:rFonts w:ascii="Courier New" w:cs="Courier New" w:eastAsia="Courier New" w:hAnsi="Courier New"/>
           <w:color w:val="2f1c6a"/>
           <w:sz w:val="21"/>
           <w:szCs w:val="21"/>
-        </w:rPr>
+          <w:rtl w:val="0"/>
+        </w:rPr>
+        <w:t xml:space="preserve">git clone nombredeusuario@host:/path/to/repository</w:t>
+      </w:r>
+    </w:p>
+    <w:p>
+      <w:pPr>
+        <w:numPr>
+          <w:ilvl w:val="0"/>
+          <w:numId w:val="20"/>
+        </w:numPr>
+        <w:spacing w:after="200" w:line="240" w:lineRule="auto"/>
+        <w:ind w:left="720" w:hanging="360"/>
+      </w:pPr>
+      <w:r>
+        <w:rPr>
+          <w:rFonts w:ascii="Arial" w:cs="Arial" w:eastAsia="Arial" w:hAnsi="Arial"/>
+          <w:color w:val="36344d"/>
+          <w:sz w:val="27"/>
+          <w:szCs w:val="27"/>
+          <w:rtl w:val="0"/>
+        </w:rPr>
+        <w:t xml:space="preserve">A la inversa, ejecuta el siguiente comando básico para copiar un repositorio local:</w:t>
+      </w:r>
+    </w:p>
+    <w:p>
+      <w:pPr>
+        <w:numPr>
+          <w:ilvl w:val="1"/>
+          <w:numId w:val="20"/>
+        </w:numPr>
+        <w:spacing w:after="200" w:line="240" w:lineRule="auto"/>
+        <w:ind w:left="1440" w:hanging="360"/>
       </w:pPr>
       <w:r>
         <w:rPr>
@@ -1014,61 +1363,6 @@
           <w:szCs w:val="21"/>
           <w:rtl w:val="0"/>
         </w:rPr>
-        <w:t xml:space="preserve">git clone nombredeusuario@host:/path/to/repository</w:t>
-      </w:r>
-    </w:p>
-    <w:p>
-      <w:pPr>
-        <w:rPr>
-          <w:rFonts w:ascii="Courier New" w:cs="Courier New" w:eastAsia="Courier New" w:hAnsi="Courier New"/>
-          <w:color w:val="2f1c6a"/>
-          <w:sz w:val="21"/>
-          <w:szCs w:val="21"/>
-        </w:rPr>
-      </w:pPr>
-      <w:r>
-        <w:rPr>
-          <w:rtl w:val="0"/>
-        </w:rPr>
-      </w:r>
-    </w:p>
-    <w:p>
-      <w:pPr>
-        <w:numPr>
-          <w:ilvl w:val="0"/>
-          <w:numId w:val="20"/>
-        </w:numPr>
-        <w:spacing w:after="420" w:line="346.66666666666663" w:lineRule="auto"/>
-        <w:ind w:left="720" w:hanging="360"/>
-      </w:pPr>
-      <w:r>
-        <w:rPr>
-          <w:rFonts w:ascii="Arial" w:cs="Arial" w:eastAsia="Arial" w:hAnsi="Arial"/>
-          <w:color w:val="36344d"/>
-          <w:sz w:val="27"/>
-          <w:szCs w:val="27"/>
-          <w:rtl w:val="0"/>
-        </w:rPr>
-        <w:t xml:space="preserve">A la inversa, ejecuta el siguiente comando básico para copiar un repositorio local:</w:t>
-      </w:r>
-    </w:p>
-    <w:p>
-      <w:pPr>
-        <w:rPr>
-          <w:rFonts w:ascii="Courier New" w:cs="Courier New" w:eastAsia="Courier New" w:hAnsi="Courier New"/>
-          <w:color w:val="2f1c6a"/>
-          <w:sz w:val="21"/>
-          <w:szCs w:val="21"/>
-        </w:rPr>
-      </w:pPr>
-      <w:r>
-        <w:rPr>
-          <w:rFonts w:ascii="Courier New" w:cs="Courier New" w:eastAsia="Courier New" w:hAnsi="Courier New"/>
-          <w:color w:val="2f1c6a"/>
-          <w:sz w:val="21"/>
-          <w:szCs w:val="21"/>
-          <w:rtl w:val="0"/>
-        </w:rPr>
         <w:t xml:space="preserve">git clone /path/to/repository</w:t>
       </w:r>
     </w:p>
@@ -1078,7 +1372,7 @@
           <w:ilvl w:val="0"/>
           <w:numId w:val="26"/>
         </w:numPr>
-        <w:spacing w:after="420" w:line="346.66666666666663" w:lineRule="auto"/>
+        <w:spacing w:after="200" w:line="240" w:lineRule="auto"/>
         <w:ind w:left="720" w:hanging="360"/>
       </w:pPr>
       <w:r>
@@ -1105,19 +1399,19 @@
     </w:p>
     <w:p>
       <w:pPr>
+        <w:numPr>
+          <w:ilvl w:val="1"/>
+          <w:numId w:val="26"/>
+        </w:numPr>
+        <w:spacing w:after="200" w:line="240" w:lineRule="auto"/>
+        <w:ind w:left="1440" w:hanging="360"/>
+      </w:pPr>
+      <w:r>
         <w:rPr>
           <w:rFonts w:ascii="Courier New" w:cs="Courier New" w:eastAsia="Courier New" w:hAnsi="Courier New"/>
           <w:color w:val="2f1c6a"/>
           <w:sz w:val="21"/>
           <w:szCs w:val="21"/>
-        </w:rPr>
-      </w:pPr>
-      <w:r>
-        <w:rPr>
-          <w:rFonts w:ascii="Courier New" w:cs="Courier New" w:eastAsia="Courier New" w:hAnsi="Courier New"/>
-          <w:color w:val="2f1c6a"/>
-          <w:sz w:val="21"/>
-          <w:szCs w:val="21"/>
           <w:rtl w:val="0"/>
         </w:rPr>
         <w:t xml:space="preserve">git add &lt;temp.txt&gt;</w:t>
@@ -1129,7 +1423,7 @@
           <w:ilvl w:val="0"/>
           <w:numId w:val="40"/>
         </w:numPr>
-        <w:spacing w:after="420" w:line="346.66666666666663" w:lineRule="auto"/>
+        <w:spacing w:after="200" w:line="240" w:lineRule="auto"/>
         <w:ind w:left="720" w:hanging="360"/>
       </w:pPr>
       <w:r>
@@ -1156,80 +1450,22 @@
     </w:p>
     <w:p>
       <w:pPr>
+        <w:numPr>
+          <w:ilvl w:val="1"/>
+          <w:numId w:val="40"/>
+        </w:numPr>
+        <w:spacing w:after="200" w:line="240" w:lineRule="auto"/>
+        <w:ind w:left="1440" w:hanging="360"/>
+      </w:pPr>
+      <w:r>
         <w:rPr>
           <w:rFonts w:ascii="Courier New" w:cs="Courier New" w:eastAsia="Courier New" w:hAnsi="Courier New"/>
           <w:color w:val="2f1c6a"/>
           <w:sz w:val="21"/>
           <w:szCs w:val="21"/>
-        </w:rPr>
-      </w:pPr>
-      <w:r>
-        <w:rPr>
-          <w:rFonts w:ascii="Courier New" w:cs="Courier New" w:eastAsia="Courier New" w:hAnsi="Courier New"/>
-          <w:color w:val="2f1c6a"/>
-          <w:sz w:val="21"/>
-          <w:szCs w:val="21"/>
           <w:rtl w:val="0"/>
         </w:rPr>
         <w:t xml:space="preserve">git commit –m “El mensaje que acompaña al commit va aquí”</w:t>
-      </w:r>
-    </w:p>
-    <w:p>
-      <w:pPr>
-        <w:pStyle w:val="Heading4"/>
-        <w:keepNext w:val="0"/>
-        <w:keepLines w:val="0"/>
-        <w:shd w:fill="ebe4ff" w:val="clear"/>
-        <w:spacing w:after="440" w:line="806.4000000000001" w:lineRule="auto"/>
-        <w:ind w:firstLine="0"/>
-        <w:rPr>
-          <w:rFonts w:ascii="Arial" w:cs="Arial" w:eastAsia="Arial" w:hAnsi="Arial"/>
-          <w:i w:val="0"/>
-          <w:color w:val="2f1c6a"/>
-          <w:sz w:val="36"/>
-          <w:szCs w:val="36"/>
-        </w:rPr>
-      </w:pPr>
-      <w:bookmarkStart w:colFirst="0" w:colLast="0" w:name="_aircxkgof990" w:id="2"/>
-      <w:bookmarkEnd w:id="2"/>
-      <w:r>
-        <w:rPr>
-          <w:rFonts w:ascii="Arial" w:cs="Arial" w:eastAsia="Arial" w:hAnsi="Arial"/>
-          <w:i w:val="0"/>
-          <w:color w:val="2f1c6a"/>
-          <w:sz w:val="36"/>
-          <w:szCs w:val="36"/>
-          <w:rtl w:val="0"/>
-        </w:rPr>
-        <w:t xml:space="preserve">Consejo profesional</w:t>
-      </w:r>
-    </w:p>
-    <w:p>
-      <w:pPr>
-        <w:pBdr>
-          <w:top w:color="auto" w:space="0" w:sz="0" w:val="none"/>
-          <w:left w:color="auto" w:space="0" w:sz="0" w:val="none"/>
-          <w:bottom w:color="auto" w:space="15" w:sz="0" w:val="none"/>
-          <w:right w:color="auto" w:space="0" w:sz="0" w:val="none"/>
-        </w:pBdr>
-        <w:shd w:fill="ebe4ff" w:val="clear"/>
-        <w:spacing w:after="220" w:line="346.66666666666663" w:lineRule="auto"/>
-        <w:rPr>
-          <w:rFonts w:ascii="Arial" w:cs="Arial" w:eastAsia="Arial" w:hAnsi="Arial"/>
-          <w:color w:val="36344d"/>
-          <w:sz w:val="27"/>
-          <w:szCs w:val="27"/>
-        </w:rPr>
-      </w:pPr>
-      <w:r>
-        <w:rPr>
-          <w:rFonts w:ascii="Arial" w:cs="Arial" w:eastAsia="Arial" w:hAnsi="Arial"/>
-          <w:color w:val="36344d"/>
-          <w:sz w:val="27"/>
-          <w:szCs w:val="27"/>
-          <w:rtl w:val="0"/>
-        </w:rPr>
-        <w:t xml:space="preserve">Ten en cuenta que los cambios confirmados no llegarán al repositorio remoto.</w:t>
       </w:r>
     </w:p>
     <w:p>
@@ -1238,7 +1474,7 @@
           <w:ilvl w:val="0"/>
           <w:numId w:val="35"/>
         </w:numPr>
-        <w:spacing w:after="420" w:line="346.66666666666663" w:lineRule="auto"/>
+        <w:spacing w:after="200" w:line="240" w:lineRule="auto"/>
         <w:ind w:left="720" w:hanging="360"/>
       </w:pPr>
       <w:r>
@@ -1265,12 +1501,52 @@
     </w:p>
     <w:p>
       <w:pPr>
+        <w:numPr>
+          <w:ilvl w:val="1"/>
+          <w:numId w:val="35"/>
+        </w:numPr>
+        <w:spacing w:after="200" w:line="240" w:lineRule="auto"/>
+        <w:ind w:left="1440" w:hanging="360"/>
+      </w:pPr>
+      <w:r>
         <w:rPr>
           <w:rFonts w:ascii="Courier New" w:cs="Courier New" w:eastAsia="Courier New" w:hAnsi="Courier New"/>
           <w:color w:val="2f1c6a"/>
           <w:sz w:val="21"/>
           <w:szCs w:val="21"/>
-        </w:rPr>
+          <w:rtl w:val="0"/>
+        </w:rPr>
+        <w:t xml:space="preserve">git config --global user.email tuemail@ejemplo.com</w:t>
+      </w:r>
+    </w:p>
+    <w:p>
+      <w:pPr>
+        <w:numPr>
+          <w:ilvl w:val="0"/>
+          <w:numId w:val="6"/>
+        </w:numPr>
+        <w:spacing w:after="200" w:line="240" w:lineRule="auto"/>
+        <w:ind w:left="720" w:hanging="360"/>
+      </w:pPr>
+      <w:r>
+        <w:rPr>
+          <w:rFonts w:ascii="Arial" w:cs="Arial" w:eastAsia="Arial" w:hAnsi="Arial"/>
+          <w:color w:val="36344d"/>
+          <w:sz w:val="27"/>
+          <w:szCs w:val="27"/>
+          <w:rtl w:val="0"/>
+        </w:rPr>
+        <w:t xml:space="preserve">La opción -global le dice a GIT que vas a usar ese correo electrónico para todos los repositorios locales. Si quieres utilizar diferentes correos electrónicos para diferentes repositorios, usa el siguiente comando:</w:t>
+      </w:r>
+    </w:p>
+    <w:p>
+      <w:pPr>
+        <w:numPr>
+          <w:ilvl w:val="1"/>
+          <w:numId w:val="6"/>
+        </w:numPr>
+        <w:spacing w:after="200" w:line="240" w:lineRule="auto"/>
+        <w:ind w:left="1440" w:hanging="360"/>
       </w:pPr>
       <w:r>
         <w:rPr>
@@ -1280,46 +1556,6 @@
           <w:szCs w:val="21"/>
           <w:rtl w:val="0"/>
         </w:rPr>
-        <w:t xml:space="preserve">git config --global user.email tuemail@ejemplo.com</w:t>
-      </w:r>
-    </w:p>
-    <w:p>
-      <w:pPr>
-        <w:numPr>
-          <w:ilvl w:val="0"/>
-          <w:numId w:val="6"/>
-        </w:numPr>
-        <w:spacing w:after="420" w:line="346.66666666666663" w:lineRule="auto"/>
-        <w:ind w:left="720" w:hanging="360"/>
-      </w:pPr>
-      <w:r>
-        <w:rPr>
-          <w:rFonts w:ascii="Arial" w:cs="Arial" w:eastAsia="Arial" w:hAnsi="Arial"/>
-          <w:color w:val="36344d"/>
-          <w:sz w:val="27"/>
-          <w:szCs w:val="27"/>
-          <w:rtl w:val="0"/>
-        </w:rPr>
-        <w:t xml:space="preserve">La opción -global le dice a GIT que vas a usar ese correo electrónico para todos los repositorios locales. Si quieres utilizar diferentes correos electrónicos para diferentes repositorios, usa el siguiente comando:</w:t>
-      </w:r>
-    </w:p>
-    <w:p>
-      <w:pPr>
-        <w:rPr>
-          <w:rFonts w:ascii="Courier New" w:cs="Courier New" w:eastAsia="Courier New" w:hAnsi="Courier New"/>
-          <w:color w:val="2f1c6a"/>
-          <w:sz w:val="21"/>
-          <w:szCs w:val="21"/>
-        </w:rPr>
-      </w:pPr>
-      <w:r>
-        <w:rPr>
-          <w:rFonts w:ascii="Courier New" w:cs="Courier New" w:eastAsia="Courier New" w:hAnsi="Courier New"/>
-          <w:color w:val="2f1c6a"/>
-          <w:sz w:val="21"/>
-          <w:szCs w:val="21"/>
-          <w:rtl w:val="0"/>
-        </w:rPr>
         <w:t xml:space="preserve">git config --local user.email tuemail@ejemplo.com</w:t>
       </w:r>
     </w:p>
@@ -1329,7 +1565,7 @@
           <w:ilvl w:val="0"/>
           <w:numId w:val="39"/>
         </w:numPr>
-        <w:spacing w:after="420" w:line="346.66666666666663" w:lineRule="auto"/>
+        <w:spacing w:after="200" w:line="240" w:lineRule="auto"/>
         <w:ind w:left="720" w:hanging="360"/>
       </w:pPr>
       <w:r>
@@ -1356,19 +1592,19 @@
     </w:p>
     <w:p>
       <w:pPr>
+        <w:numPr>
+          <w:ilvl w:val="1"/>
+          <w:numId w:val="39"/>
+        </w:numPr>
+        <w:spacing w:after="200" w:line="240" w:lineRule="auto"/>
+        <w:ind w:left="1440" w:hanging="360"/>
+      </w:pPr>
+      <w:r>
         <w:rPr>
           <w:rFonts w:ascii="Courier New" w:cs="Courier New" w:eastAsia="Courier New" w:hAnsi="Courier New"/>
           <w:color w:val="2f1c6a"/>
           <w:sz w:val="21"/>
           <w:szCs w:val="21"/>
-        </w:rPr>
-      </w:pPr>
-      <w:r>
-        <w:rPr>
-          <w:rFonts w:ascii="Courier New" w:cs="Courier New" w:eastAsia="Courier New" w:hAnsi="Courier New"/>
-          <w:color w:val="2f1c6a"/>
-          <w:sz w:val="21"/>
-          <w:szCs w:val="21"/>
           <w:rtl w:val="0"/>
         </w:rPr>
         <w:t xml:space="preserve">git status</w:t>
@@ -1380,7 +1616,7 @@
           <w:ilvl w:val="0"/>
           <w:numId w:val="28"/>
         </w:numPr>
-        <w:spacing w:after="420" w:line="346.66666666666663" w:lineRule="auto"/>
+        <w:spacing w:after="200" w:line="240" w:lineRule="auto"/>
         <w:ind w:left="720" w:hanging="360"/>
       </w:pPr>
       <w:r>
@@ -1407,19 +1643,19 @@
     </w:p>
     <w:p>
       <w:pPr>
+        <w:numPr>
+          <w:ilvl w:val="1"/>
+          <w:numId w:val="28"/>
+        </w:numPr>
+        <w:spacing w:after="200" w:line="240" w:lineRule="auto"/>
+        <w:ind w:left="1440" w:hanging="360"/>
+      </w:pPr>
+      <w:r>
         <w:rPr>
           <w:rFonts w:ascii="Courier New" w:cs="Courier New" w:eastAsia="Courier New" w:hAnsi="Courier New"/>
           <w:color w:val="2f1c6a"/>
           <w:sz w:val="21"/>
           <w:szCs w:val="21"/>
-        </w:rPr>
-      </w:pPr>
-      <w:r>
-        <w:rPr>
-          <w:rFonts w:ascii="Courier New" w:cs="Courier New" w:eastAsia="Courier New" w:hAnsi="Courier New"/>
-          <w:color w:val="2f1c6a"/>
-          <w:sz w:val="21"/>
-          <w:szCs w:val="21"/>
           <w:rtl w:val="0"/>
         </w:rPr>
         <w:t xml:space="preserve">git push  origin &lt;master&gt;</w:t>
@@ -1427,69 +1663,11 @@
     </w:p>
     <w:p>
       <w:pPr>
-        <w:pStyle w:val="Heading4"/>
-        <w:keepNext w:val="0"/>
-        <w:keepLines w:val="0"/>
-        <w:shd w:fill="ebe4ff" w:val="clear"/>
-        <w:spacing w:after="440" w:line="806.4000000000001" w:lineRule="auto"/>
-        <w:ind w:firstLine="0"/>
-        <w:rPr>
-          <w:rFonts w:ascii="Arial" w:cs="Arial" w:eastAsia="Arial" w:hAnsi="Arial"/>
-          <w:i w:val="0"/>
-          <w:color w:val="2f1c6a"/>
-          <w:sz w:val="36"/>
-          <w:szCs w:val="36"/>
-        </w:rPr>
-      </w:pPr>
-      <w:bookmarkStart w:colFirst="0" w:colLast="0" w:name="_2mxa3epqlq2v" w:id="3"/>
-      <w:bookmarkEnd w:id="3"/>
-      <w:r>
-        <w:rPr>
-          <w:rFonts w:ascii="Arial" w:cs="Arial" w:eastAsia="Arial" w:hAnsi="Arial"/>
-          <w:i w:val="0"/>
-          <w:color w:val="2f1c6a"/>
-          <w:sz w:val="36"/>
-          <w:szCs w:val="36"/>
-          <w:rtl w:val="0"/>
-        </w:rPr>
-        <w:t xml:space="preserve">Consejo profesional</w:t>
-      </w:r>
-    </w:p>
-    <w:p>
-      <w:pPr>
-        <w:pBdr>
-          <w:top w:color="auto" w:space="0" w:sz="0" w:val="none"/>
-          <w:left w:color="auto" w:space="0" w:sz="0" w:val="none"/>
-          <w:bottom w:color="auto" w:space="15" w:sz="0" w:val="none"/>
-          <w:right w:color="auto" w:space="0" w:sz="0" w:val="none"/>
-        </w:pBdr>
-        <w:shd w:fill="ebe4ff" w:val="clear"/>
-        <w:spacing w:after="220" w:line="346.66666666666663" w:lineRule="auto"/>
-        <w:rPr>
-          <w:rFonts w:ascii="Arial" w:cs="Arial" w:eastAsia="Arial" w:hAnsi="Arial"/>
-          <w:color w:val="36344d"/>
-          <w:sz w:val="27"/>
-          <w:szCs w:val="27"/>
-        </w:rPr>
-      </w:pPr>
-      <w:r>
-        <w:rPr>
-          <w:rFonts w:ascii="Arial" w:cs="Arial" w:eastAsia="Arial" w:hAnsi="Arial"/>
-          <w:color w:val="36344d"/>
-          <w:sz w:val="27"/>
-          <w:szCs w:val="27"/>
-          <w:rtl w:val="0"/>
-        </w:rPr>
-        <w:t xml:space="preserve">Reemplaza &lt;master&gt; con la rama en la que quieres enviar los cambios cuando no quieras enviarlos a la rama maestra.</w:t>
-      </w:r>
-    </w:p>
-    <w:p>
-      <w:pPr>
         <w:numPr>
           <w:ilvl w:val="0"/>
-          <w:numId w:val="41"/>
-        </w:numPr>
-        <w:spacing w:after="420" w:line="346.66666666666663" w:lineRule="auto"/>
+          <w:numId w:val="28"/>
+        </w:numPr>
+        <w:spacing w:after="200" w:line="240" w:lineRule="auto"/>
         <w:ind w:left="720" w:hanging="360"/>
       </w:pPr>
       <w:r>
@@ -1516,12 +1694,52 @@
     </w:p>
     <w:p>
       <w:pPr>
+        <w:numPr>
+          <w:ilvl w:val="1"/>
+          <w:numId w:val="28"/>
+        </w:numPr>
+        <w:spacing w:after="200" w:line="240" w:lineRule="auto"/>
+        <w:ind w:left="1440" w:hanging="360"/>
+      </w:pPr>
+      <w:r>
         <w:rPr>
           <w:rFonts w:ascii="Courier New" w:cs="Courier New" w:eastAsia="Courier New" w:hAnsi="Courier New"/>
           <w:color w:val="2f1c6a"/>
           <w:sz w:val="21"/>
           <w:szCs w:val="21"/>
-        </w:rPr>
+          <w:rtl w:val="0"/>
+        </w:rPr>
+        <w:t xml:space="preserve">command git checkout -b &lt;branch-name&gt;</w:t>
+      </w:r>
+    </w:p>
+    <w:p>
+      <w:pPr>
+        <w:numPr>
+          <w:ilvl w:val="0"/>
+          <w:numId w:val="34"/>
+        </w:numPr>
+        <w:spacing w:after="200" w:line="240" w:lineRule="auto"/>
+        <w:ind w:left="720" w:hanging="360"/>
+      </w:pPr>
+      <w:r>
+        <w:rPr>
+          <w:rFonts w:ascii="Arial" w:cs="Arial" w:eastAsia="Arial" w:hAnsi="Arial"/>
+          <w:color w:val="36344d"/>
+          <w:sz w:val="27"/>
+          <w:szCs w:val="27"/>
+          <w:rtl w:val="0"/>
+        </w:rPr>
+        <w:t xml:space="preserve">Para cambiar de una rama a otra, sólo usa:</w:t>
+      </w:r>
+    </w:p>
+    <w:p>
+      <w:pPr>
+        <w:numPr>
+          <w:ilvl w:val="1"/>
+          <w:numId w:val="34"/>
+        </w:numPr>
+        <w:spacing w:after="200" w:line="240" w:lineRule="auto"/>
+        <w:ind w:left="1440" w:hanging="360"/>
       </w:pPr>
       <w:r>
         <w:rPr>
@@ -1531,46 +1749,6 @@
           <w:szCs w:val="21"/>
           <w:rtl w:val="0"/>
         </w:rPr>
-        <w:t xml:space="preserve">command git checkout -b &lt;branch-name&gt;</w:t>
-      </w:r>
-    </w:p>
-    <w:p>
-      <w:pPr>
-        <w:numPr>
-          <w:ilvl w:val="0"/>
-          <w:numId w:val="34"/>
-        </w:numPr>
-        <w:spacing w:after="420" w:line="346.66666666666663" w:lineRule="auto"/>
-        <w:ind w:left="720" w:hanging="360"/>
-      </w:pPr>
-      <w:r>
-        <w:rPr>
-          <w:rFonts w:ascii="Arial" w:cs="Arial" w:eastAsia="Arial" w:hAnsi="Arial"/>
-          <w:color w:val="36344d"/>
-          <w:sz w:val="27"/>
-          <w:szCs w:val="27"/>
-          <w:rtl w:val="0"/>
-        </w:rPr>
-        <w:t xml:space="preserve">Para cambiar de una rama a otra, sólo usa:</w:t>
-      </w:r>
-    </w:p>
-    <w:p>
-      <w:pPr>
-        <w:rPr>
-          <w:rFonts w:ascii="Courier New" w:cs="Courier New" w:eastAsia="Courier New" w:hAnsi="Courier New"/>
-          <w:color w:val="2f1c6a"/>
-          <w:sz w:val="21"/>
-          <w:szCs w:val="21"/>
-        </w:rPr>
-      </w:pPr>
-      <w:r>
-        <w:rPr>
-          <w:rFonts w:ascii="Courier New" w:cs="Courier New" w:eastAsia="Courier New" w:hAnsi="Courier New"/>
-          <w:color w:val="2f1c6a"/>
-          <w:sz w:val="21"/>
-          <w:szCs w:val="21"/>
-          <w:rtl w:val="0"/>
-        </w:rPr>
         <w:t xml:space="preserve">git checkout &lt;branch-name&gt;</w:t>
       </w:r>
     </w:p>
@@ -1580,7 +1758,7 @@
           <w:ilvl w:val="0"/>
           <w:numId w:val="4"/>
         </w:numPr>
-        <w:spacing w:after="420" w:line="346.66666666666663" w:lineRule="auto"/>
+        <w:spacing w:after="200" w:line="240" w:lineRule="auto"/>
         <w:ind w:left="720" w:hanging="360"/>
       </w:pPr>
       <w:r>
@@ -1607,12 +1785,52 @@
     </w:p>
     <w:p>
       <w:pPr>
+        <w:numPr>
+          <w:ilvl w:val="1"/>
+          <w:numId w:val="4"/>
+        </w:numPr>
+        <w:spacing w:after="200" w:line="240" w:lineRule="auto"/>
+        <w:ind w:left="1440" w:hanging="360"/>
+      </w:pPr>
+      <w:r>
         <w:rPr>
           <w:rFonts w:ascii="Courier New" w:cs="Courier New" w:eastAsia="Courier New" w:hAnsi="Courier New"/>
           <w:color w:val="2f1c6a"/>
           <w:sz w:val="21"/>
           <w:szCs w:val="21"/>
-        </w:rPr>
+          <w:rtl w:val="0"/>
+        </w:rPr>
+        <w:t xml:space="preserve">git remote -v</w:t>
+      </w:r>
+    </w:p>
+    <w:p>
+      <w:pPr>
+        <w:numPr>
+          <w:ilvl w:val="0"/>
+          <w:numId w:val="1"/>
+        </w:numPr>
+        <w:spacing w:after="200" w:line="240" w:lineRule="auto"/>
+        <w:ind w:left="720" w:hanging="360"/>
+      </w:pPr>
+      <w:r>
+        <w:rPr>
+          <w:rFonts w:ascii="Arial" w:cs="Arial" w:eastAsia="Arial" w:hAnsi="Arial"/>
+          <w:color w:val="36344d"/>
+          <w:sz w:val="27"/>
+          <w:szCs w:val="27"/>
+          <w:rtl w:val="0"/>
+        </w:rPr>
+        <w:t xml:space="preserve">Para conectar el repositorio local a un servidor remoto, usa este comando:</w:t>
+      </w:r>
+    </w:p>
+    <w:p>
+      <w:pPr>
+        <w:numPr>
+          <w:ilvl w:val="1"/>
+          <w:numId w:val="1"/>
+        </w:numPr>
+        <w:spacing w:after="200" w:line="240" w:lineRule="auto"/>
+        <w:ind w:left="1440" w:hanging="360"/>
       </w:pPr>
       <w:r>
         <w:rPr>
@@ -1622,16 +1840,16 @@
           <w:szCs w:val="21"/>
           <w:rtl w:val="0"/>
         </w:rPr>
-        <w:t xml:space="preserve">git remote -v</w:t>
+        <w:t xml:space="preserve">git remote add origin &lt;host-or-remoteURL&gt;</w:t>
       </w:r>
     </w:p>
     <w:p>
       <w:pPr>
         <w:numPr>
           <w:ilvl w:val="0"/>
-          <w:numId w:val="1"/>
-        </w:numPr>
-        <w:spacing w:after="420" w:line="346.66666666666663" w:lineRule="auto"/>
+          <w:numId w:val="25"/>
+        </w:numPr>
+        <w:spacing w:after="200" w:line="240" w:lineRule="auto"/>
         <w:ind w:left="720" w:hanging="360"/>
       </w:pPr>
       <w:r>
@@ -1642,64 +1860,24 @@
           <w:szCs w:val="27"/>
           <w:rtl w:val="0"/>
         </w:rPr>
-        <w:t xml:space="preserve">Para conectar el repositorio local a un servidor remoto, usa este comando:</w:t>
-      </w:r>
-    </w:p>
-    <w:p>
-      <w:pPr>
+        <w:t xml:space="preserve">Por otro lado, el siguiente comando borrará una conexión a un repositorio remoto especificado:</w:t>
+      </w:r>
+    </w:p>
+    <w:p>
+      <w:pPr>
+        <w:numPr>
+          <w:ilvl w:val="1"/>
+          <w:numId w:val="25"/>
+        </w:numPr>
+        <w:spacing w:after="200" w:line="240" w:lineRule="auto"/>
+        <w:ind w:left="1440" w:hanging="360"/>
+      </w:pPr>
+      <w:r>
         <w:rPr>
           <w:rFonts w:ascii="Courier New" w:cs="Courier New" w:eastAsia="Courier New" w:hAnsi="Courier New"/>
           <w:color w:val="2f1c6a"/>
           <w:sz w:val="21"/>
           <w:szCs w:val="21"/>
-        </w:rPr>
-      </w:pPr>
-      <w:r>
-        <w:rPr>
-          <w:rFonts w:ascii="Courier New" w:cs="Courier New" w:eastAsia="Courier New" w:hAnsi="Courier New"/>
-          <w:color w:val="2f1c6a"/>
-          <w:sz w:val="21"/>
-          <w:szCs w:val="21"/>
-          <w:rtl w:val="0"/>
-        </w:rPr>
-        <w:t xml:space="preserve">git remote add origin &lt;host-or-remoteURL&gt;</w:t>
-      </w:r>
-    </w:p>
-    <w:p>
-      <w:pPr>
-        <w:numPr>
-          <w:ilvl w:val="0"/>
-          <w:numId w:val="25"/>
-        </w:numPr>
-        <w:spacing w:after="420" w:line="346.66666666666663" w:lineRule="auto"/>
-        <w:ind w:left="720" w:hanging="360"/>
-      </w:pPr>
-      <w:r>
-        <w:rPr>
-          <w:rFonts w:ascii="Arial" w:cs="Arial" w:eastAsia="Arial" w:hAnsi="Arial"/>
-          <w:color w:val="36344d"/>
-          <w:sz w:val="27"/>
-          <w:szCs w:val="27"/>
-          <w:rtl w:val="0"/>
-        </w:rPr>
-        <w:t xml:space="preserve">Por otro lado, el siguiente comando borrará una conexión a un repositorio remoto especificado:</w:t>
-      </w:r>
-    </w:p>
-    <w:p>
-      <w:pPr>
-        <w:rPr>
-          <w:rFonts w:ascii="Courier New" w:cs="Courier New" w:eastAsia="Courier New" w:hAnsi="Courier New"/>
-          <w:color w:val="2f1c6a"/>
-          <w:sz w:val="21"/>
-          <w:szCs w:val="21"/>
-        </w:rPr>
-      </w:pPr>
-      <w:r>
-        <w:rPr>
-          <w:rFonts w:ascii="Courier New" w:cs="Courier New" w:eastAsia="Courier New" w:hAnsi="Courier New"/>
-          <w:color w:val="2f1c6a"/>
-          <w:sz w:val="21"/>
-          <w:szCs w:val="21"/>
           <w:rtl w:val="0"/>
         </w:rPr>
         <w:t xml:space="preserve">git remote &lt;nombre-del-repositorio&gt;</w:t>
@@ -1711,7 +1889,7 @@
           <w:ilvl w:val="0"/>
           <w:numId w:val="10"/>
         </w:numPr>
-        <w:spacing w:after="420" w:line="346.66666666666663" w:lineRule="auto"/>
+        <w:spacing w:after="200" w:line="240" w:lineRule="auto"/>
         <w:ind w:left="720" w:hanging="360"/>
       </w:pPr>
       <w:r>
@@ -1738,12 +1916,52 @@
     </w:p>
     <w:p>
       <w:pPr>
+        <w:numPr>
+          <w:ilvl w:val="1"/>
+          <w:numId w:val="10"/>
+        </w:numPr>
+        <w:spacing w:after="200" w:line="240" w:lineRule="auto"/>
+        <w:ind w:left="1440" w:hanging="360"/>
+      </w:pPr>
+      <w:r>
         <w:rPr>
           <w:rFonts w:ascii="Courier New" w:cs="Courier New" w:eastAsia="Courier New" w:hAnsi="Courier New"/>
           <w:color w:val="2f1c6a"/>
           <w:sz w:val="21"/>
           <w:szCs w:val="21"/>
-        </w:rPr>
+          <w:rtl w:val="0"/>
+        </w:rPr>
+        <w:t xml:space="preserve">git branch</w:t>
+      </w:r>
+    </w:p>
+    <w:p>
+      <w:pPr>
+        <w:numPr>
+          <w:ilvl w:val="0"/>
+          <w:numId w:val="38"/>
+        </w:numPr>
+        <w:spacing w:after="200" w:line="240" w:lineRule="auto"/>
+        <w:ind w:left="720" w:hanging="360"/>
+      </w:pPr>
+      <w:r>
+        <w:rPr>
+          <w:rFonts w:ascii="Arial" w:cs="Arial" w:eastAsia="Arial" w:hAnsi="Arial"/>
+          <w:color w:val="36344d"/>
+          <w:sz w:val="27"/>
+          <w:szCs w:val="27"/>
+          <w:rtl w:val="0"/>
+        </w:rPr>
+        <w:t xml:space="preserve">Si quieres borrar una rama, usa:</w:t>
+      </w:r>
+    </w:p>
+    <w:p>
+      <w:pPr>
+        <w:numPr>
+          <w:ilvl w:val="1"/>
+          <w:numId w:val="38"/>
+        </w:numPr>
+        <w:spacing w:after="200" w:line="240" w:lineRule="auto"/>
+        <w:ind w:left="1440" w:hanging="360"/>
       </w:pPr>
       <w:r>
         <w:rPr>
@@ -1753,46 +1971,6 @@
           <w:szCs w:val="21"/>
           <w:rtl w:val="0"/>
         </w:rPr>
-        <w:t xml:space="preserve">git branch</w:t>
-      </w:r>
-    </w:p>
-    <w:p>
-      <w:pPr>
-        <w:numPr>
-          <w:ilvl w:val="0"/>
-          <w:numId w:val="38"/>
-        </w:numPr>
-        <w:spacing w:after="420" w:line="346.66666666666663" w:lineRule="auto"/>
-        <w:ind w:left="720" w:hanging="360"/>
-      </w:pPr>
-      <w:r>
-        <w:rPr>
-          <w:rFonts w:ascii="Arial" w:cs="Arial" w:eastAsia="Arial" w:hAnsi="Arial"/>
-          <w:color w:val="36344d"/>
-          <w:sz w:val="27"/>
-          <w:szCs w:val="27"/>
-          <w:rtl w:val="0"/>
-        </w:rPr>
-        <w:t xml:space="preserve">Si quieres borrar una rama, usa:</w:t>
-      </w:r>
-    </w:p>
-    <w:p>
-      <w:pPr>
-        <w:rPr>
-          <w:rFonts w:ascii="Courier New" w:cs="Courier New" w:eastAsia="Courier New" w:hAnsi="Courier New"/>
-          <w:color w:val="2f1c6a"/>
-          <w:sz w:val="21"/>
-          <w:szCs w:val="21"/>
-        </w:rPr>
-      </w:pPr>
-      <w:r>
-        <w:rPr>
-          <w:rFonts w:ascii="Courier New" w:cs="Courier New" w:eastAsia="Courier New" w:hAnsi="Courier New"/>
-          <w:color w:val="2f1c6a"/>
-          <w:sz w:val="21"/>
-          <w:szCs w:val="21"/>
-          <w:rtl w:val="0"/>
-        </w:rPr>
         <w:t xml:space="preserve">git branch -d &lt;branch-name&gt;</w:t>
       </w:r>
     </w:p>
@@ -1802,7 +1980,7 @@
           <w:ilvl w:val="0"/>
           <w:numId w:val="17"/>
         </w:numPr>
-        <w:spacing w:after="420" w:line="346.66666666666663" w:lineRule="auto"/>
+        <w:spacing w:after="200" w:line="240" w:lineRule="auto"/>
         <w:ind w:left="720" w:hanging="360"/>
       </w:pPr>
       <w:r>
@@ -1829,19 +2007,19 @@
     </w:p>
     <w:p>
       <w:pPr>
+        <w:numPr>
+          <w:ilvl w:val="1"/>
+          <w:numId w:val="17"/>
+        </w:numPr>
+        <w:spacing w:after="200" w:line="240" w:lineRule="auto"/>
+        <w:ind w:left="1440" w:hanging="360"/>
+      </w:pPr>
+      <w:r>
         <w:rPr>
           <w:rFonts w:ascii="Courier New" w:cs="Courier New" w:eastAsia="Courier New" w:hAnsi="Courier New"/>
           <w:color w:val="2f1c6a"/>
           <w:sz w:val="21"/>
           <w:szCs w:val="21"/>
-        </w:rPr>
-      </w:pPr>
-      <w:r>
-        <w:rPr>
-          <w:rFonts w:ascii="Courier New" w:cs="Courier New" w:eastAsia="Courier New" w:hAnsi="Courier New"/>
-          <w:color w:val="2f1c6a"/>
-          <w:sz w:val="21"/>
-          <w:szCs w:val="21"/>
           <w:rtl w:val="0"/>
         </w:rPr>
         <w:t xml:space="preserve">git pull</w:t>
@@ -1853,7 +2031,7 @@
           <w:ilvl w:val="0"/>
           <w:numId w:val="11"/>
         </w:numPr>
-        <w:spacing w:after="420" w:line="346.66666666666663" w:lineRule="auto"/>
+        <w:spacing w:after="200" w:line="240" w:lineRule="auto"/>
         <w:ind w:left="720" w:hanging="360"/>
       </w:pPr>
       <w:r>
@@ -1880,19 +2058,19 @@
     </w:p>
     <w:p>
       <w:pPr>
+        <w:numPr>
+          <w:ilvl w:val="1"/>
+          <w:numId w:val="11"/>
+        </w:numPr>
+        <w:spacing w:after="200" w:line="240" w:lineRule="auto"/>
+        <w:ind w:left="1440" w:hanging="360"/>
+      </w:pPr>
+      <w:r>
         <w:rPr>
           <w:rFonts w:ascii="Courier New" w:cs="Courier New" w:eastAsia="Courier New" w:hAnsi="Courier New"/>
           <w:color w:val="2f1c6a"/>
           <w:sz w:val="21"/>
           <w:szCs w:val="21"/>
-        </w:rPr>
-      </w:pPr>
-      <w:r>
-        <w:rPr>
-          <w:rFonts w:ascii="Courier New" w:cs="Courier New" w:eastAsia="Courier New" w:hAnsi="Courier New"/>
-          <w:color w:val="2f1c6a"/>
-          <w:sz w:val="21"/>
-          <w:szCs w:val="21"/>
           <w:rtl w:val="0"/>
         </w:rPr>
         <w:t xml:space="preserve">git merge &lt;branch-name&gt;</w:t>
@@ -1904,7 +2082,7 @@
           <w:ilvl w:val="0"/>
           <w:numId w:val="7"/>
         </w:numPr>
-        <w:spacing w:after="420" w:line="346.66666666666663" w:lineRule="auto"/>
+        <w:spacing w:after="200" w:line="240" w:lineRule="auto"/>
         <w:ind w:left="720" w:hanging="360"/>
       </w:pPr>
       <w:r>
@@ -1931,12 +2109,52 @@
     </w:p>
     <w:p>
       <w:pPr>
+        <w:numPr>
+          <w:ilvl w:val="1"/>
+          <w:numId w:val="7"/>
+        </w:numPr>
+        <w:spacing w:after="200" w:line="240" w:lineRule="auto"/>
+        <w:ind w:left="1440" w:hanging="360"/>
+      </w:pPr>
+      <w:r>
         <w:rPr>
           <w:rFonts w:ascii="Courier New" w:cs="Courier New" w:eastAsia="Courier New" w:hAnsi="Courier New"/>
           <w:color w:val="2f1c6a"/>
           <w:sz w:val="21"/>
           <w:szCs w:val="21"/>
-        </w:rPr>
+          <w:rtl w:val="0"/>
+        </w:rPr>
+        <w:t xml:space="preserve">git diff --base &lt;file-name&gt;</w:t>
+      </w:r>
+    </w:p>
+    <w:p>
+      <w:pPr>
+        <w:numPr>
+          <w:ilvl w:val="0"/>
+          <w:numId w:val="3"/>
+        </w:numPr>
+        <w:spacing w:after="200" w:line="240" w:lineRule="auto"/>
+        <w:ind w:left="720" w:hanging="360"/>
+      </w:pPr>
+      <w:r>
+        <w:rPr>
+          <w:rFonts w:ascii="Arial" w:cs="Arial" w:eastAsia="Arial" w:hAnsi="Arial"/>
+          <w:color w:val="36344d"/>
+          <w:sz w:val="27"/>
+          <w:szCs w:val="27"/>
+          <w:rtl w:val="0"/>
+        </w:rPr>
+        <w:t xml:space="preserve">El siguiente comando se usa para ver los conflictos que hay entre ramas antes de fusionarlas:</w:t>
+      </w:r>
+    </w:p>
+    <w:p>
+      <w:pPr>
+        <w:numPr>
+          <w:ilvl w:val="1"/>
+          <w:numId w:val="3"/>
+        </w:numPr>
+        <w:spacing w:after="200" w:line="240" w:lineRule="auto"/>
+        <w:ind w:left="1440" w:hanging="360"/>
       </w:pPr>
       <w:r>
         <w:rPr>
@@ -1946,16 +2164,16 @@
           <w:szCs w:val="21"/>
           <w:rtl w:val="0"/>
         </w:rPr>
-        <w:t xml:space="preserve">git diff --base &lt;file-name&gt;</w:t>
+        <w:t xml:space="preserve">git diff &lt;source-branch&gt; &lt;target-branch&gt;</w:t>
       </w:r>
     </w:p>
     <w:p>
       <w:pPr>
         <w:numPr>
           <w:ilvl w:val="0"/>
-          <w:numId w:val="3"/>
-        </w:numPr>
-        <w:spacing w:after="420" w:line="346.66666666666663" w:lineRule="auto"/>
+          <w:numId w:val="22"/>
+        </w:numPr>
+        <w:spacing w:after="200" w:line="240" w:lineRule="auto"/>
         <w:ind w:left="720" w:hanging="360"/>
       </w:pPr>
       <w:r>
@@ -1966,64 +2184,24 @@
           <w:szCs w:val="27"/>
           <w:rtl w:val="0"/>
         </w:rPr>
-        <w:t xml:space="preserve">El siguiente comando se usa para ver los conflictos que hay entre ramas antes de fusionarlas:</w:t>
-      </w:r>
-    </w:p>
-    <w:p>
-      <w:pPr>
+        <w:t xml:space="preserve">Para ver una lista de todos los conflictos presentes usa:</w:t>
+      </w:r>
+    </w:p>
+    <w:p>
+      <w:pPr>
+        <w:numPr>
+          <w:ilvl w:val="1"/>
+          <w:numId w:val="22"/>
+        </w:numPr>
+        <w:spacing w:after="200" w:line="240" w:lineRule="auto"/>
+        <w:ind w:left="1440" w:hanging="360"/>
+      </w:pPr>
+      <w:r>
         <w:rPr>
           <w:rFonts w:ascii="Courier New" w:cs="Courier New" w:eastAsia="Courier New" w:hAnsi="Courier New"/>
           <w:color w:val="2f1c6a"/>
           <w:sz w:val="21"/>
           <w:szCs w:val="21"/>
-        </w:rPr>
-      </w:pPr>
-      <w:r>
-        <w:rPr>
-          <w:rFonts w:ascii="Courier New" w:cs="Courier New" w:eastAsia="Courier New" w:hAnsi="Courier New"/>
-          <w:color w:val="2f1c6a"/>
-          <w:sz w:val="21"/>
-          <w:szCs w:val="21"/>
-          <w:rtl w:val="0"/>
-        </w:rPr>
-        <w:t xml:space="preserve">git diff &lt;source-branch&gt; &lt;target-branch&gt;</w:t>
-      </w:r>
-    </w:p>
-    <w:p>
-      <w:pPr>
-        <w:numPr>
-          <w:ilvl w:val="0"/>
-          <w:numId w:val="22"/>
-        </w:numPr>
-        <w:spacing w:after="420" w:line="346.66666666666663" w:lineRule="auto"/>
-        <w:ind w:left="720" w:hanging="360"/>
-      </w:pPr>
-      <w:r>
-        <w:rPr>
-          <w:rFonts w:ascii="Arial" w:cs="Arial" w:eastAsia="Arial" w:hAnsi="Arial"/>
-          <w:color w:val="36344d"/>
-          <w:sz w:val="27"/>
-          <w:szCs w:val="27"/>
-          <w:rtl w:val="0"/>
-        </w:rPr>
-        <w:t xml:space="preserve">Para ver una lista de todos los conflictos presentes usa:</w:t>
-      </w:r>
-    </w:p>
-    <w:p>
-      <w:pPr>
-        <w:rPr>
-          <w:rFonts w:ascii="Courier New" w:cs="Courier New" w:eastAsia="Courier New" w:hAnsi="Courier New"/>
-          <w:color w:val="2f1c6a"/>
-          <w:sz w:val="21"/>
-          <w:szCs w:val="21"/>
-        </w:rPr>
-      </w:pPr>
-      <w:r>
-        <w:rPr>
-          <w:rFonts w:ascii="Courier New" w:cs="Courier New" w:eastAsia="Courier New" w:hAnsi="Courier New"/>
-          <w:color w:val="2f1c6a"/>
-          <w:sz w:val="21"/>
-          <w:szCs w:val="21"/>
           <w:rtl w:val="0"/>
         </w:rPr>
         <w:t xml:space="preserve">git diff</w:t>
@@ -2035,7 +2213,7 @@
           <w:ilvl w:val="0"/>
           <w:numId w:val="27"/>
         </w:numPr>
-        <w:spacing w:after="420" w:line="346.66666666666663" w:lineRule="auto"/>
+        <w:spacing w:after="200" w:line="240" w:lineRule="auto"/>
         <w:ind w:left="720" w:hanging="360"/>
       </w:pPr>
       <w:r>
@@ -2062,19 +2240,19 @@
     </w:p>
     <w:p>
       <w:pPr>
+        <w:numPr>
+          <w:ilvl w:val="1"/>
+          <w:numId w:val="27"/>
+        </w:numPr>
+        <w:spacing w:after="200" w:line="240" w:lineRule="auto"/>
+        <w:ind w:left="1440" w:hanging="360"/>
+      </w:pPr>
+      <w:r>
         <w:rPr>
           <w:rFonts w:ascii="Courier New" w:cs="Courier New" w:eastAsia="Courier New" w:hAnsi="Courier New"/>
           <w:color w:val="2f1c6a"/>
           <w:sz w:val="21"/>
           <w:szCs w:val="21"/>
-        </w:rPr>
-      </w:pPr>
-      <w:r>
-        <w:rPr>
-          <w:rFonts w:ascii="Courier New" w:cs="Courier New" w:eastAsia="Courier New" w:hAnsi="Courier New"/>
-          <w:color w:val="2f1c6a"/>
-          <w:sz w:val="21"/>
-          <w:szCs w:val="21"/>
           <w:rtl w:val="0"/>
         </w:rPr>
         <w:t xml:space="preserve">git tag 1.1.0 &lt;instert-commitID-here&gt;</w:t>
@@ -2086,7 +2264,7 @@
           <w:ilvl w:val="0"/>
           <w:numId w:val="18"/>
         </w:numPr>
-        <w:spacing w:after="420" w:line="346.66666666666663" w:lineRule="auto"/>
+        <w:spacing w:after="200" w:line="240" w:lineRule="auto"/>
         <w:ind w:left="720" w:hanging="360"/>
       </w:pPr>
       <w:r>
@@ -2113,12 +2291,32 @@
     </w:p>
     <w:p>
       <w:pPr>
+        <w:numPr>
+          <w:ilvl w:val="1"/>
+          <w:numId w:val="18"/>
+        </w:numPr>
+        <w:spacing w:after="200" w:line="240" w:lineRule="auto"/>
+        <w:ind w:left="1440" w:hanging="360"/>
+      </w:pPr>
+      <w:r>
         <w:rPr>
           <w:rFonts w:ascii="Courier New" w:cs="Courier New" w:eastAsia="Courier New" w:hAnsi="Courier New"/>
           <w:color w:val="2f1c6a"/>
           <w:sz w:val="21"/>
           <w:szCs w:val="21"/>
-        </w:rPr>
+          <w:rtl w:val="0"/>
+        </w:rPr>
+        <w:t xml:space="preserve">commit 15f4b6c44b3c8344caasdac9e4be13246e21sadw</w:t>
+      </w:r>
+    </w:p>
+    <w:p>
+      <w:pPr>
+        <w:numPr>
+          <w:ilvl w:val="1"/>
+          <w:numId w:val="18"/>
+        </w:numPr>
+        <w:spacing w:after="200" w:line="240" w:lineRule="auto"/>
+        <w:ind w:left="1440" w:hanging="360"/>
       </w:pPr>
       <w:r>
         <w:rPr>
@@ -2128,17 +2326,40 @@
           <w:szCs w:val="21"/>
           <w:rtl w:val="0"/>
         </w:rPr>
-        <w:t xml:space="preserve">commit 15f4b6c44b3c8344caasdac9e4be13246e21sadw</w:t>
-      </w:r>
-    </w:p>
-    <w:p>
-      <w:pPr>
+        <w:t xml:space="preserve">Author: Alex Hunter &lt;</w:t>
+      </w:r>
+      <w:hyperlink r:id="rId12">
+        <w:r>
+          <w:rPr>
+            <w:rFonts w:ascii="Courier New" w:cs="Courier New" w:eastAsia="Courier New" w:hAnsi="Courier New"/>
+            <w:color w:val="1155cc"/>
+            <w:sz w:val="21"/>
+            <w:szCs w:val="21"/>
+            <w:u w:val="single"/>
+            <w:rtl w:val="0"/>
+          </w:rPr>
+          <w:t xml:space="preserve">alexh@gmail.com</w:t>
+        </w:r>
+      </w:hyperlink>
+      <w:r>
         <w:rPr>
           <w:rFonts w:ascii="Courier New" w:cs="Courier New" w:eastAsia="Courier New" w:hAnsi="Courier New"/>
           <w:color w:val="2f1c6a"/>
           <w:sz w:val="21"/>
           <w:szCs w:val="21"/>
-        </w:rPr>
+          <w:rtl w:val="0"/>
+        </w:rPr>
+        <w:t xml:space="preserve">&gt;</w:t>
+      </w:r>
+    </w:p>
+    <w:p>
+      <w:pPr>
+        <w:numPr>
+          <w:ilvl w:val="1"/>
+          <w:numId w:val="18"/>
+        </w:numPr>
+        <w:spacing w:after="200" w:line="240" w:lineRule="auto"/>
+        <w:ind w:left="1440" w:hanging="360"/>
       </w:pPr>
       <w:r>
         <w:rPr>
@@ -2148,26 +2369,6 @@
           <w:szCs w:val="21"/>
           <w:rtl w:val="0"/>
         </w:rPr>
-        <w:t xml:space="preserve">Author: Alex Hunter &lt;alexh@gmail.com&gt;</w:t>
-      </w:r>
-    </w:p>
-    <w:p>
-      <w:pPr>
-        <w:rPr>
-          <w:rFonts w:ascii="Courier New" w:cs="Courier New" w:eastAsia="Courier New" w:hAnsi="Courier New"/>
-          <w:color w:val="2f1c6a"/>
-          <w:sz w:val="21"/>
-          <w:szCs w:val="21"/>
-        </w:rPr>
-      </w:pPr>
-      <w:r>
-        <w:rPr>
-          <w:rFonts w:ascii="Courier New" w:cs="Courier New" w:eastAsia="Courier New" w:hAnsi="Courier New"/>
-          <w:color w:val="2f1c6a"/>
-          <w:sz w:val="21"/>
-          <w:szCs w:val="21"/>
-          <w:rtl w:val="0"/>
-        </w:rPr>
         <w:t xml:space="preserve">Date:   Mon Oct 1 12:56:29 2016 -0600</w:t>
       </w:r>
     </w:p>
@@ -2177,7 +2378,7 @@
           <w:ilvl w:val="0"/>
           <w:numId w:val="5"/>
         </w:numPr>
-        <w:spacing w:after="420" w:line="346.66666666666663" w:lineRule="auto"/>
+        <w:spacing w:after="200" w:line="240" w:lineRule="auto"/>
         <w:ind w:left="720" w:hanging="360"/>
       </w:pPr>
       <w:r>
@@ -2204,19 +2405,19 @@
     </w:p>
     <w:p>
       <w:pPr>
+        <w:numPr>
+          <w:ilvl w:val="1"/>
+          <w:numId w:val="5"/>
+        </w:numPr>
+        <w:spacing w:after="200" w:line="240" w:lineRule="auto"/>
+        <w:ind w:left="1440" w:hanging="360"/>
+      </w:pPr>
+      <w:r>
         <w:rPr>
           <w:rFonts w:ascii="Courier New" w:cs="Courier New" w:eastAsia="Courier New" w:hAnsi="Courier New"/>
           <w:color w:val="2f1c6a"/>
           <w:sz w:val="21"/>
           <w:szCs w:val="21"/>
-        </w:rPr>
-      </w:pPr>
-      <w:r>
-        <w:rPr>
-          <w:rFonts w:ascii="Courier New" w:cs="Courier New" w:eastAsia="Courier New" w:hAnsi="Courier New"/>
-          <w:color w:val="2f1c6a"/>
-          <w:sz w:val="21"/>
-          <w:szCs w:val="21"/>
           <w:rtl w:val="0"/>
         </w:rPr>
         <w:t xml:space="preserve">git reset - -hard HEAD</w:t>
@@ -2228,7 +2429,7 @@
           <w:ilvl w:val="0"/>
           <w:numId w:val="13"/>
         </w:numPr>
-        <w:spacing w:after="420" w:line="346.66666666666663" w:lineRule="auto"/>
+        <w:spacing w:after="200" w:line="240" w:lineRule="auto"/>
         <w:ind w:left="720" w:hanging="360"/>
       </w:pPr>
       <w:r>
@@ -2255,19 +2456,19 @@
     </w:p>
     <w:p>
       <w:pPr>
+        <w:numPr>
+          <w:ilvl w:val="1"/>
+          <w:numId w:val="13"/>
+        </w:numPr>
+        <w:spacing w:after="200" w:line="240" w:lineRule="auto"/>
+        <w:ind w:left="1440" w:hanging="360"/>
+      </w:pPr>
+      <w:r>
         <w:rPr>
           <w:rFonts w:ascii="Courier New" w:cs="Courier New" w:eastAsia="Courier New" w:hAnsi="Courier New"/>
           <w:color w:val="2f1c6a"/>
           <w:sz w:val="21"/>
           <w:szCs w:val="21"/>
-        </w:rPr>
-      </w:pPr>
-      <w:r>
-        <w:rPr>
-          <w:rFonts w:ascii="Courier New" w:cs="Courier New" w:eastAsia="Courier New" w:hAnsi="Courier New"/>
-          <w:color w:val="2f1c6a"/>
-          <w:sz w:val="21"/>
-          <w:szCs w:val="21"/>
           <w:rtl w:val="0"/>
         </w:rPr>
         <w:t xml:space="preserve">git rm filename.txt</w:t>
@@ -2279,7 +2480,7 @@
           <w:ilvl w:val="0"/>
           <w:numId w:val="12"/>
         </w:numPr>
-        <w:spacing w:after="420" w:line="346.66666666666663" w:lineRule="auto"/>
+        <w:spacing w:after="200" w:line="240" w:lineRule="auto"/>
         <w:ind w:left="720" w:hanging="360"/>
       </w:pPr>
       <w:r>
@@ -2306,19 +2507,19 @@
     </w:p>
     <w:p>
       <w:pPr>
+        <w:numPr>
+          <w:ilvl w:val="1"/>
+          <w:numId w:val="12"/>
+        </w:numPr>
+        <w:spacing w:after="200" w:line="240" w:lineRule="auto"/>
+        <w:ind w:left="1440" w:hanging="360"/>
+      </w:pPr>
+      <w:r>
         <w:rPr>
           <w:rFonts w:ascii="Courier New" w:cs="Courier New" w:eastAsia="Courier New" w:hAnsi="Courier New"/>
           <w:color w:val="2f1c6a"/>
           <w:sz w:val="21"/>
           <w:szCs w:val="21"/>
-        </w:rPr>
-      </w:pPr>
-      <w:r>
-        <w:rPr>
-          <w:rFonts w:ascii="Courier New" w:cs="Courier New" w:eastAsia="Courier New" w:hAnsi="Courier New"/>
-          <w:color w:val="2f1c6a"/>
-          <w:sz w:val="21"/>
-          <w:szCs w:val="21"/>
           <w:rtl w:val="0"/>
         </w:rPr>
         <w:t xml:space="preserve">git stash</w:t>
@@ -2330,7 +2531,7 @@
           <w:ilvl w:val="0"/>
           <w:numId w:val="37"/>
         </w:numPr>
-        <w:spacing w:after="420" w:line="346.66666666666663" w:lineRule="auto"/>
+        <w:spacing w:after="200" w:line="240" w:lineRule="auto"/>
         <w:ind w:left="720" w:hanging="360"/>
       </w:pPr>
       <w:r>
@@ -2357,19 +2558,19 @@
     </w:p>
     <w:p>
       <w:pPr>
+        <w:numPr>
+          <w:ilvl w:val="1"/>
+          <w:numId w:val="37"/>
+        </w:numPr>
+        <w:spacing w:after="200" w:line="240" w:lineRule="auto"/>
+        <w:ind w:left="1440" w:hanging="360"/>
+      </w:pPr>
+      <w:r>
         <w:rPr>
           <w:rFonts w:ascii="Courier New" w:cs="Courier New" w:eastAsia="Courier New" w:hAnsi="Courier New"/>
           <w:color w:val="2f1c6a"/>
           <w:sz w:val="21"/>
           <w:szCs w:val="21"/>
-        </w:rPr>
-      </w:pPr>
-      <w:r>
-        <w:rPr>
-          <w:rFonts w:ascii="Courier New" w:cs="Courier New" w:eastAsia="Courier New" w:hAnsi="Courier New"/>
-          <w:color w:val="2f1c6a"/>
-          <w:sz w:val="21"/>
-          <w:szCs w:val="21"/>
           <w:rtl w:val="0"/>
         </w:rPr>
         <w:t xml:space="preserve">git show</w:t>
@@ -2381,7 +2582,7 @@
           <w:ilvl w:val="0"/>
           <w:numId w:val="9"/>
         </w:numPr>
-        <w:spacing w:after="420" w:line="346.66666666666663" w:lineRule="auto"/>
+        <w:spacing w:after="200" w:line="240" w:lineRule="auto"/>
         <w:ind w:left="720" w:hanging="360"/>
       </w:pPr>
       <w:r>
@@ -2408,19 +2609,19 @@
     </w:p>
     <w:p>
       <w:pPr>
+        <w:numPr>
+          <w:ilvl w:val="1"/>
+          <w:numId w:val="9"/>
+        </w:numPr>
+        <w:spacing w:after="200" w:line="240" w:lineRule="auto"/>
+        <w:ind w:left="1440" w:hanging="360"/>
+      </w:pPr>
+      <w:r>
         <w:rPr>
           <w:rFonts w:ascii="Courier New" w:cs="Courier New" w:eastAsia="Courier New" w:hAnsi="Courier New"/>
           <w:color w:val="2f1c6a"/>
           <w:sz w:val="21"/>
           <w:szCs w:val="21"/>
-        </w:rPr>
-      </w:pPr>
-      <w:r>
-        <w:rPr>
-          <w:rFonts w:ascii="Courier New" w:cs="Courier New" w:eastAsia="Courier New" w:hAnsi="Courier New"/>
-          <w:color w:val="2f1c6a"/>
-          <w:sz w:val="21"/>
-          <w:szCs w:val="21"/>
           <w:rtl w:val="0"/>
         </w:rPr>
         <w:t xml:space="preserve">git fetch origin</w:t>
@@ -2432,7 +2633,7 @@
           <w:ilvl w:val="0"/>
           <w:numId w:val="29"/>
         </w:numPr>
-        <w:spacing w:after="420" w:line="346.66666666666663" w:lineRule="auto"/>
+        <w:spacing w:after="200" w:line="240" w:lineRule="auto"/>
         <w:ind w:left="720" w:hanging="360"/>
       </w:pPr>
       <w:r>
@@ -2459,19 +2660,19 @@
     </w:p>
     <w:p>
       <w:pPr>
+        <w:numPr>
+          <w:ilvl w:val="1"/>
+          <w:numId w:val="29"/>
+        </w:numPr>
+        <w:spacing w:after="200" w:line="240" w:lineRule="auto"/>
+        <w:ind w:left="1440" w:hanging="360"/>
+      </w:pPr>
+      <w:r>
         <w:rPr>
           <w:rFonts w:ascii="Courier New" w:cs="Courier New" w:eastAsia="Courier New" w:hAnsi="Courier New"/>
           <w:color w:val="2f1c6a"/>
           <w:sz w:val="21"/>
           <w:szCs w:val="21"/>
-        </w:rPr>
-      </w:pPr>
-      <w:r>
-        <w:rPr>
-          <w:rFonts w:ascii="Courier New" w:cs="Courier New" w:eastAsia="Courier New" w:hAnsi="Courier New"/>
-          <w:color w:val="2f1c6a"/>
-          <w:sz w:val="21"/>
-          <w:szCs w:val="21"/>
           <w:rtl w:val="0"/>
         </w:rPr>
         <w:t xml:space="preserve">git ls-tree HEAD</w:t>
@@ -2483,7 +2684,7 @@
           <w:ilvl w:val="0"/>
           <w:numId w:val="32"/>
         </w:numPr>
-        <w:spacing w:after="420" w:line="346.66666666666663" w:lineRule="auto"/>
+        <w:spacing w:after="200" w:line="240" w:lineRule="auto"/>
         <w:ind w:left="720" w:hanging="360"/>
       </w:pPr>
       <w:r>
@@ -2510,19 +2711,19 @@
     </w:p>
     <w:p>
       <w:pPr>
+        <w:numPr>
+          <w:ilvl w:val="1"/>
+          <w:numId w:val="32"/>
+        </w:numPr>
+        <w:spacing w:after="200" w:line="240" w:lineRule="auto"/>
+        <w:ind w:left="1440" w:hanging="360"/>
+      </w:pPr>
+      <w:r>
         <w:rPr>
           <w:rFonts w:ascii="Courier New" w:cs="Courier New" w:eastAsia="Courier New" w:hAnsi="Courier New"/>
           <w:color w:val="2f1c6a"/>
           <w:sz w:val="21"/>
           <w:szCs w:val="21"/>
-        </w:rPr>
-      </w:pPr>
-      <w:r>
-        <w:rPr>
-          <w:rFonts w:ascii="Courier New" w:cs="Courier New" w:eastAsia="Courier New" w:hAnsi="Courier New"/>
-          <w:color w:val="2f1c6a"/>
-          <w:sz w:val="21"/>
-          <w:szCs w:val="21"/>
           <w:rtl w:val="0"/>
         </w:rPr>
         <w:t xml:space="preserve">git cat-file –p d670460b4b4aece5915caf5c68d12f560a9fe3e4</w:t>
@@ -2534,7 +2735,7 @@
           <w:ilvl w:val="0"/>
           <w:numId w:val="2"/>
         </w:numPr>
-        <w:spacing w:after="420" w:line="346.66666666666663" w:lineRule="auto"/>
+        <w:spacing w:after="200" w:line="240" w:lineRule="auto"/>
         <w:ind w:left="720" w:hanging="360"/>
       </w:pPr>
       <w:r>
@@ -2561,19 +2762,19 @@
     </w:p>
     <w:p>
       <w:pPr>
+        <w:numPr>
+          <w:ilvl w:val="1"/>
+          <w:numId w:val="2"/>
+        </w:numPr>
+        <w:spacing w:after="200" w:line="240" w:lineRule="auto"/>
+        <w:ind w:left="1440" w:hanging="360"/>
+      </w:pPr>
+      <w:r>
         <w:rPr>
           <w:rFonts w:ascii="Courier New" w:cs="Courier New" w:eastAsia="Courier New" w:hAnsi="Courier New"/>
           <w:color w:val="2f1c6a"/>
           <w:sz w:val="21"/>
           <w:szCs w:val="21"/>
-        </w:rPr>
-      </w:pPr>
-      <w:r>
-        <w:rPr>
-          <w:rFonts w:ascii="Courier New" w:cs="Courier New" w:eastAsia="Courier New" w:hAnsi="Courier New"/>
-          <w:color w:val="2f1c6a"/>
-          <w:sz w:val="21"/>
-          <w:szCs w:val="21"/>
           <w:rtl w:val="0"/>
         </w:rPr>
         <w:t xml:space="preserve">git grep “www.hostinger.com”</w:t>
@@ -2585,7 +2786,7 @@
           <w:ilvl w:val="0"/>
           <w:numId w:val="14"/>
         </w:numPr>
-        <w:spacing w:after="420" w:line="346.66666666666663" w:lineRule="auto"/>
+        <w:spacing w:after="200" w:line="240" w:lineRule="auto"/>
         <w:ind w:left="720" w:hanging="360"/>
       </w:pPr>
       <w:r>
@@ -2612,19 +2813,19 @@
     </w:p>
     <w:p>
       <w:pPr>
+        <w:numPr>
+          <w:ilvl w:val="1"/>
+          <w:numId w:val="14"/>
+        </w:numPr>
+        <w:spacing w:after="200" w:line="240" w:lineRule="auto"/>
+        <w:ind w:left="1440" w:hanging="360"/>
+      </w:pPr>
+      <w:r>
         <w:rPr>
           <w:rFonts w:ascii="Courier New" w:cs="Courier New" w:eastAsia="Courier New" w:hAnsi="Courier New"/>
           <w:color w:val="2f1c6a"/>
           <w:sz w:val="21"/>
           <w:szCs w:val="21"/>
-        </w:rPr>
-      </w:pPr>
-      <w:r>
-        <w:rPr>
-          <w:rFonts w:ascii="Courier New" w:cs="Courier New" w:eastAsia="Courier New" w:hAnsi="Courier New"/>
-          <w:color w:val="2f1c6a"/>
-          <w:sz w:val="21"/>
-          <w:szCs w:val="21"/>
           <w:rtl w:val="0"/>
         </w:rPr>
         <w:t xml:space="preserve">gitk</w:t>
@@ -2636,7 +2837,7 @@
           <w:ilvl w:val="0"/>
           <w:numId w:val="8"/>
         </w:numPr>
-        <w:spacing w:after="420" w:line="346.66666666666663" w:lineRule="auto"/>
+        <w:spacing w:after="200" w:line="240" w:lineRule="auto"/>
         <w:ind w:left="720" w:hanging="360"/>
       </w:pPr>
       <w:r>
@@ -2663,19 +2864,19 @@
     </w:p>
     <w:p>
       <w:pPr>
+        <w:numPr>
+          <w:ilvl w:val="1"/>
+          <w:numId w:val="8"/>
+        </w:numPr>
+        <w:spacing w:after="200" w:line="240" w:lineRule="auto"/>
+        <w:ind w:left="1440" w:hanging="360"/>
+      </w:pPr>
+      <w:r>
         <w:rPr>
           <w:rFonts w:ascii="Courier New" w:cs="Courier New" w:eastAsia="Courier New" w:hAnsi="Courier New"/>
           <w:color w:val="2f1c6a"/>
           <w:sz w:val="21"/>
           <w:szCs w:val="21"/>
-        </w:rPr>
-      </w:pPr>
-      <w:r>
-        <w:rPr>
-          <w:rFonts w:ascii="Courier New" w:cs="Courier New" w:eastAsia="Courier New" w:hAnsi="Courier New"/>
-          <w:color w:val="2f1c6a"/>
-          <w:sz w:val="21"/>
-          <w:szCs w:val="21"/>
           <w:rtl w:val="0"/>
         </w:rPr>
         <w:t xml:space="preserve">git instaweb –http=webrick</w:t>
@@ -2687,7 +2888,7 @@
           <w:ilvl w:val="0"/>
           <w:numId w:val="36"/>
         </w:numPr>
-        <w:spacing w:after="420" w:line="346.66666666666663" w:lineRule="auto"/>
+        <w:spacing w:after="200" w:line="240" w:lineRule="auto"/>
         <w:ind w:left="720" w:hanging="360"/>
       </w:pPr>
       <w:r>
@@ -2714,19 +2915,19 @@
     </w:p>
     <w:p>
       <w:pPr>
+        <w:numPr>
+          <w:ilvl w:val="1"/>
+          <w:numId w:val="36"/>
+        </w:numPr>
+        <w:spacing w:after="200" w:line="240" w:lineRule="auto"/>
+        <w:ind w:left="1440" w:hanging="360"/>
+      </w:pPr>
+      <w:r>
         <w:rPr>
           <w:rFonts w:ascii="Courier New" w:cs="Courier New" w:eastAsia="Courier New" w:hAnsi="Courier New"/>
           <w:color w:val="2f1c6a"/>
           <w:sz w:val="21"/>
           <w:szCs w:val="21"/>
-        </w:rPr>
-      </w:pPr>
-      <w:r>
-        <w:rPr>
-          <w:rFonts w:ascii="Courier New" w:cs="Courier New" w:eastAsia="Courier New" w:hAnsi="Courier New"/>
-          <w:color w:val="2f1c6a"/>
-          <w:sz w:val="21"/>
-          <w:szCs w:val="21"/>
           <w:rtl w:val="0"/>
         </w:rPr>
         <w:t xml:space="preserve">git gc</w:t>
@@ -2738,7 +2939,7 @@
           <w:ilvl w:val="0"/>
           <w:numId w:val="23"/>
         </w:numPr>
-        <w:spacing w:after="420" w:line="346.66666666666663" w:lineRule="auto"/>
+        <w:spacing w:after="200" w:line="240" w:lineRule="auto"/>
         <w:ind w:left="720" w:hanging="360"/>
       </w:pPr>
       <w:r>
@@ -2765,19 +2966,19 @@
     </w:p>
     <w:p>
       <w:pPr>
+        <w:numPr>
+          <w:ilvl w:val="1"/>
+          <w:numId w:val="23"/>
+        </w:numPr>
+        <w:spacing w:after="200" w:line="240" w:lineRule="auto"/>
+        <w:ind w:left="1440" w:hanging="360"/>
+      </w:pPr>
+      <w:r>
         <w:rPr>
           <w:rFonts w:ascii="Courier New" w:cs="Courier New" w:eastAsia="Courier New" w:hAnsi="Courier New"/>
           <w:color w:val="2f1c6a"/>
           <w:sz w:val="21"/>
           <w:szCs w:val="21"/>
-        </w:rPr>
-      </w:pPr>
-      <w:r>
-        <w:rPr>
-          <w:rFonts w:ascii="Courier New" w:cs="Courier New" w:eastAsia="Courier New" w:hAnsi="Courier New"/>
-          <w:color w:val="2f1c6a"/>
-          <w:sz w:val="21"/>
-          <w:szCs w:val="21"/>
           <w:rtl w:val="0"/>
         </w:rPr>
         <w:t xml:space="preserve">git archive - -format=tar master</w:t>
@@ -2789,7 +2990,7 @@
           <w:ilvl w:val="0"/>
           <w:numId w:val="15"/>
         </w:numPr>
-        <w:spacing w:after="420" w:line="346.66666666666663" w:lineRule="auto"/>
+        <w:spacing w:after="200" w:line="240" w:lineRule="auto"/>
         <w:ind w:left="720" w:hanging="360"/>
       </w:pPr>
       <w:r>
@@ -2816,19 +3017,19 @@
     </w:p>
     <w:p>
       <w:pPr>
+        <w:numPr>
+          <w:ilvl w:val="1"/>
+          <w:numId w:val="15"/>
+        </w:numPr>
+        <w:spacing w:after="200" w:line="240" w:lineRule="auto"/>
+        <w:ind w:left="1440" w:hanging="360"/>
+      </w:pPr>
+      <w:r>
         <w:rPr>
           <w:rFonts w:ascii="Courier New" w:cs="Courier New" w:eastAsia="Courier New" w:hAnsi="Courier New"/>
           <w:color w:val="2f1c6a"/>
           <w:sz w:val="21"/>
           <w:szCs w:val="21"/>
-        </w:rPr>
-      </w:pPr>
-      <w:r>
-        <w:rPr>
-          <w:rFonts w:ascii="Courier New" w:cs="Courier New" w:eastAsia="Courier New" w:hAnsi="Courier New"/>
-          <w:color w:val="2f1c6a"/>
-          <w:sz w:val="21"/>
-          <w:szCs w:val="21"/>
           <w:rtl w:val="0"/>
         </w:rPr>
         <w:t xml:space="preserve">git prune</w:t>
@@ -2840,7 +3041,7 @@
           <w:ilvl w:val="0"/>
           <w:numId w:val="30"/>
         </w:numPr>
-        <w:spacing w:after="420" w:line="346.66666666666663" w:lineRule="auto"/>
+        <w:spacing w:after="200" w:line="240" w:lineRule="auto"/>
         <w:ind w:left="720" w:hanging="360"/>
       </w:pPr>
       <w:r>
@@ -2867,19 +3068,19 @@
     </w:p>
     <w:p>
       <w:pPr>
+        <w:numPr>
+          <w:ilvl w:val="1"/>
+          <w:numId w:val="30"/>
+        </w:numPr>
+        <w:spacing w:after="200" w:line="240" w:lineRule="auto"/>
+        <w:ind w:left="1440" w:hanging="360"/>
+      </w:pPr>
+      <w:r>
         <w:rPr>
           <w:rFonts w:ascii="Courier New" w:cs="Courier New" w:eastAsia="Courier New" w:hAnsi="Courier New"/>
           <w:color w:val="2f1c6a"/>
           <w:sz w:val="21"/>
           <w:szCs w:val="21"/>
-        </w:rPr>
-      </w:pPr>
-      <w:r>
-        <w:rPr>
-          <w:rFonts w:ascii="Courier New" w:cs="Courier New" w:eastAsia="Courier New" w:hAnsi="Courier New"/>
-          <w:color w:val="2f1c6a"/>
-          <w:sz w:val="21"/>
-          <w:szCs w:val="21"/>
           <w:rtl w:val="0"/>
         </w:rPr>
         <w:t xml:space="preserve">git fsck</w:t>
@@ -2891,7 +3092,7 @@
           <w:ilvl w:val="0"/>
           <w:numId w:val="16"/>
         </w:numPr>
-        <w:spacing w:after="420" w:line="346.66666666666663" w:lineRule="auto"/>
+        <w:spacing w:after="200" w:line="240" w:lineRule="auto"/>
         <w:ind w:left="720" w:hanging="360"/>
       </w:pPr>
       <w:r>
@@ -2918,19 +3119,19 @@
     </w:p>
     <w:p>
       <w:pPr>
+        <w:numPr>
+          <w:ilvl w:val="1"/>
+          <w:numId w:val="16"/>
+        </w:numPr>
+        <w:spacing w:after="200" w:line="240" w:lineRule="auto"/>
+        <w:ind w:left="1440" w:hanging="360"/>
+      </w:pPr>
+      <w:r>
         <w:rPr>
           <w:rFonts w:ascii="Courier New" w:cs="Courier New" w:eastAsia="Courier New" w:hAnsi="Courier New"/>
           <w:color w:val="2f1c6a"/>
           <w:sz w:val="21"/>
           <w:szCs w:val="21"/>
-        </w:rPr>
-      </w:pPr>
-      <w:r>
-        <w:rPr>
-          <w:rFonts w:ascii="Courier New" w:cs="Courier New" w:eastAsia="Courier New" w:hAnsi="Courier New"/>
-          <w:color w:val="2f1c6a"/>
-          <w:sz w:val="21"/>
-          <w:szCs w:val="21"/>
           <w:rtl w:val="0"/>
         </w:rPr>
         <w:t xml:space="preserve">git rebase master</w:t>
@@ -2938,6 +3139,7 @@
     </w:p>
     <w:p>
       <w:pPr>
+        <w:spacing w:after="200" w:line="240" w:lineRule="auto"/>
         <w:rPr/>
       </w:pPr>
       <w:r>
@@ -2947,6 +3149,7 @@
       </w:r>
     </w:p>
     <w:sectPr>
+      <w:headerReference r:id="rId13" w:type="default"/>
       <w:pgSz w:h="16838" w:w="11906" w:orient="portrait"/>
       <w:pgMar w:bottom="566.9291338582677" w:top="566.9291338582677" w:left="1133.8582677165355" w:right="1133.8582677165355" w:header="720" w:footer="720"/>
       <w:pgNumType w:start="1"/>
@@ -2955,6 +3158,53 @@
 </w:document>
 </file>
 
+<file path=word/header1.xml><?xml version="1.0" encoding="utf-8"?>
+<w:hdr xmlns:mc="http://schemas.openxmlformats.org/markup-compatibility/2006" xmlns:o="urn:schemas-microsoft-com:office:office" xmlns:r="http://schemas.openxmlformats.org/officeDocument/2006/relationships" xmlns:m="http://schemas.openxmlformats.org/officeDocument/2006/math" xmlns:v="urn:schemas-microsoft-com:vml" xmlns:wp="http://schemas.openxmlformats.org/drawingml/2006/wordprocessingDrawing" xmlns:w10="urn:schemas-microsoft-com:office:word" xmlns:w="http://schemas.openxmlformats.org/wordprocessingml/2006/main" xmlns:wne="http://schemas.microsoft.com/office/word/2006/wordml" xmlns:sl="http://schemas.openxmlformats.org/schemaLibrary/2006/main" xmlns:a="http://schemas.openxmlformats.org/drawingml/2006/main" xmlns:pic="http://schemas.openxmlformats.org/drawingml/2006/picture" xmlns:c="http://schemas.openxmlformats.org/drawingml/2006/chart" xmlns:lc="http://schemas.openxmlformats.org/drawingml/2006/lockedCanvas" xmlns:dgm="http://schemas.openxmlformats.org/drawingml/2006/diagram" xmlns:wps="http://schemas.microsoft.com/office/word/2010/wordprocessingShape" xmlns:wpg="http://schemas.microsoft.com/office/word/2010/wordprocessingGroup" xmlns:w14="http://schemas.microsoft.com/office/word/2010/wordml" xmlns:w15="http://schemas.microsoft.com/office/word/2012/wordml" xmlns:w16="http://schemas.microsoft.com/office/word/2018/wordml" xmlns:w16cex="http://schemas.microsoft.com/office/word/2018/wordml/cex" xmlns:w16cid="http://schemas.microsoft.com/office/word/2016/wordml/cid" xmlns="http://schemas.microsoft.com/office/tasks/2019/documenttasks" xmlns:cr="http://schemas.microsoft.com/office/comments/2020/reactions">
+  <w:p>
+    <w:pPr>
+      <w:spacing w:line="240" w:lineRule="auto"/>
+      <w:jc w:val="right"/>
+      <w:rPr/>
+    </w:pPr>
+    <w:r>
+      <w:rPr>
+        <w:rtl w:val="0"/>
+      </w:rPr>
+      <w:t xml:space="preserve">Comandos GIT</w:t>
+    </w:r>
+  </w:p>
+  <w:p>
+    <w:pPr>
+      <w:spacing w:line="240" w:lineRule="auto"/>
+      <w:jc w:val="right"/>
+      <w:rPr/>
+    </w:pPr>
+    <w:r>
+      <w:rPr>
+        <w:rtl w:val="0"/>
+      </w:rPr>
+      <w:t xml:space="preserve">Por Néstor Arriola</w:t>
+    </w:r>
+  </w:p>
+  <w:p>
+    <w:pPr>
+      <w:jc w:val="right"/>
+      <w:rPr/>
+    </w:pPr>
+    <w:r>
+      <w:pict>
+        <v:rect style="width:0.0pt;height:1.5pt" o:hr="t" o:hrstd="t" o:hralign="center" fillcolor="#A0A0A0" stroked="f"/>
+      </w:pict>
+    </w:r>
+    <w:r>
+      <w:rPr>
+        <w:rtl w:val="0"/>
+      </w:rPr>
+    </w:r>
+  </w:p>
+</w:hdr>
+</file>
+
 <file path=word/numbering.xml><?xml version="1.0" encoding="utf-8"?>
 <w:numbering xmlns:mc="http://schemas.openxmlformats.org/markup-compatibility/2006" xmlns:o="urn:schemas-microsoft-com:office:office" xmlns:r="http://schemas.openxmlformats.org/officeDocument/2006/relationships" xmlns:m="http://schemas.openxmlformats.org/officeDocument/2006/math" xmlns:v="urn:schemas-microsoft-com:vml" xmlns:wp="http://schemas.openxmlformats.org/drawingml/2006/wordprocessingDrawing" xmlns:w10="urn:schemas-microsoft-com:office:word" xmlns:w="http://schemas.openxmlformats.org/wordprocessingml/2006/main" xmlns:wne="http://schemas.microsoft.com/office/word/2006/wordml" xmlns:sl="http://schemas.openxmlformats.org/schemaLibrary/2006/main" xmlns:a="http://schemas.openxmlformats.org/drawingml/2006/main" xmlns:pic="http://schemas.openxmlformats.org/drawingml/2006/picture" xmlns:c="http://schemas.openxmlformats.org/drawingml/2006/chart" xmlns:lc="http://schemas.openxmlformats.org/drawingml/2006/lockedCanvas" xmlns:dgm="http://schemas.openxmlformats.org/drawingml/2006/diagram" xmlns:wps="http://schemas.microsoft.com/office/word/2010/wordprocessingShape" xmlns:wpg="http://schemas.microsoft.com/office/word/2010/wordprocessingGroup" xmlns:w14="http://schemas.microsoft.com/office/word/2010/wordml" xmlns:w15="http://schemas.microsoft.com/office/word/2012/wordml" xmlns:w16="http://schemas.microsoft.com/office/word/2018/wordml" xmlns:w16cex="http://schemas.microsoft.com/office/word/2018/wordml/cex" xmlns:w16cid="http://schemas.microsoft.com/office/word/2016/wordml/cid" xmlns="http://schemas.microsoft.com/office/tasks/2019/documenttasks" xmlns:cr="http://schemas.microsoft.com/office/comments/2020/reactions">
   <w:abstractNum w:abstractNumId="1">
@@ -7396,120 +7646,6 @@
     </w:lvl>
   </w:abstractNum>
   <w:abstractNum w:abstractNumId="40">
-    <w:lvl w:ilvl="0">
-      <w:start w:val="1"/>
-      <w:numFmt w:val="bullet"/>
-      <w:lvlText w:val="●"/>
-      <w:lvlJc w:val="left"/>
-      <w:pPr>
-        <w:ind w:left="720" w:hanging="360"/>
-      </w:pPr>
-      <w:rPr>
-        <w:rFonts w:ascii="Arial" w:cs="Arial" w:eastAsia="Arial" w:hAnsi="Arial"/>
-        <w:color w:val="36344d"/>
-        <w:sz w:val="27"/>
-        <w:szCs w:val="27"/>
-        <w:u w:val="none"/>
-      </w:rPr>
-    </w:lvl>
-    <w:lvl w:ilvl="1">
-      <w:start w:val="1"/>
-      <w:numFmt w:val="bullet"/>
-      <w:lvlText w:val="○"/>
-      <w:lvlJc w:val="left"/>
-      <w:pPr>
-        <w:ind w:left="1440" w:hanging="360"/>
-      </w:pPr>
-      <w:rPr>
-        <w:u w:val="none"/>
-      </w:rPr>
-    </w:lvl>
-    <w:lvl w:ilvl="2">
-      <w:start w:val="1"/>
-      <w:numFmt w:val="bullet"/>
-      <w:lvlText w:val="■"/>
-      <w:lvlJc w:val="left"/>
-      <w:pPr>
-        <w:ind w:left="2160" w:hanging="360"/>
-      </w:pPr>
-      <w:rPr>
-        <w:u w:val="none"/>
-      </w:rPr>
-    </w:lvl>
-    <w:lvl w:ilvl="3">
-      <w:start w:val="1"/>
-      <w:numFmt w:val="bullet"/>
-      <w:lvlText w:val="●"/>
-      <w:lvlJc w:val="left"/>
-      <w:pPr>
-        <w:ind w:left="2880" w:hanging="360"/>
-      </w:pPr>
-      <w:rPr>
-        <w:u w:val="none"/>
-      </w:rPr>
-    </w:lvl>
-    <w:lvl w:ilvl="4">
-      <w:start w:val="1"/>
-      <w:numFmt w:val="bullet"/>
-      <w:lvlText w:val="○"/>
-      <w:lvlJc w:val="left"/>
-      <w:pPr>
-        <w:ind w:left="3600" w:hanging="360"/>
-      </w:pPr>
-      <w:rPr>
-        <w:u w:val="none"/>
-      </w:rPr>
-    </w:lvl>
-    <w:lvl w:ilvl="5">
-      <w:start w:val="1"/>
-      <w:numFmt w:val="bullet"/>
-      <w:lvlText w:val="■"/>
-      <w:lvlJc w:val="left"/>
-      <w:pPr>
-        <w:ind w:left="4320" w:hanging="360"/>
-      </w:pPr>
-      <w:rPr>
-        <w:u w:val="none"/>
-      </w:rPr>
-    </w:lvl>
-    <w:lvl w:ilvl="6">
-      <w:start w:val="1"/>
-      <w:numFmt w:val="bullet"/>
-      <w:lvlText w:val="●"/>
-      <w:lvlJc w:val="left"/>
-      <w:pPr>
-        <w:ind w:left="5040" w:hanging="360"/>
-      </w:pPr>
-      <w:rPr>
-        <w:u w:val="none"/>
-      </w:rPr>
-    </w:lvl>
-    <w:lvl w:ilvl="7">
-      <w:start w:val="1"/>
-      <w:numFmt w:val="bullet"/>
-      <w:lvlText w:val="○"/>
-      <w:lvlJc w:val="left"/>
-      <w:pPr>
-        <w:ind w:left="5760" w:hanging="360"/>
-      </w:pPr>
-      <w:rPr>
-        <w:u w:val="none"/>
-      </w:rPr>
-    </w:lvl>
-    <w:lvl w:ilvl="8">
-      <w:start w:val="1"/>
-      <w:numFmt w:val="bullet"/>
-      <w:lvlText w:val="■"/>
-      <w:lvlJc w:val="left"/>
-      <w:pPr>
-        <w:ind w:left="6480" w:hanging="360"/>
-      </w:pPr>
-      <w:rPr>
-        <w:u w:val="none"/>
-      </w:rPr>
-    </w:lvl>
-  </w:abstractNum>
-  <w:abstractNum w:abstractNumId="41">
     <w:lvl w:ilvl="0">
       <w:start w:val="1"/>
       <w:numFmt w:val="bullet"/>
@@ -7742,9 +7878,6 @@
   </w:num>
   <w:num w:numId="40">
     <w:abstractNumId w:val="40"/>
-  </w:num>
-  <w:num w:numId="41">
-    <w:abstractNumId w:val="41"/>
   </w:num>
 </w:numbering>
 </file>

</xml_diff>